<commit_message>
#3209 reversing the stack so that top block of stack is first element in the percept.
</commit_message>
<xml_diff>
--- a/doc/Manuals/BW4T3 Specification.docx
+++ b/doc/Manuals/BW4T3 Specification.docx
@@ -10542,7 +10542,13 @@
         <w:t>Precondition</w:t>
       </w:r>
       <w:r>
-        <w:t>: Robot is close to a block and does not hold a block yet.</w:t>
+        <w:t xml:space="preserve">: Robot is close to a block and </w:t>
+      </w:r>
+      <w:r>
+        <w:t>it has still free grippers</w:t>
+      </w:r>
+      <w:r>
+        <w:t>.</w:t>
       </w:r>
     </w:p>
     <w:p>
@@ -10561,7 +10567,13 @@
         <w:t>Postcondition</w:t>
       </w:r>
       <w:r>
-        <w:t xml:space="preserve">: Robot is holding the block, and the block is not located anywhere (i.e., there is no "at" percept for the block) until it is dropped. </w:t>
+        <w:t xml:space="preserve">: Robot </w:t>
+      </w:r>
+      <w:r>
+        <w:t>has stacked the block in its gripper</w:t>
+      </w:r>
+      <w:r>
+        <w:t xml:space="preserve">, and the block is not located anywhere (i.e., there is no "at" percept for the block) until it is dropped. </w:t>
       </w:r>
     </w:p>
     <w:p>
@@ -10602,6 +10614,24 @@
         </w:rPr>
         <w:t>nt if the action is successful.</w:t>
       </w:r>
+      <w:r>
+        <w:rPr>
+          <w:lang w:val="en-US"/>
+        </w:rPr>
+        <w:t xml:space="preserve"> If the robot has reached its</w:t>
+      </w:r>
+      <w:r>
+        <w:rPr>
+          <w:lang w:val="en-US"/>
+        </w:rPr>
+        <w:t xml:space="preserve"> gripper capacity, the action fails</w:t>
+      </w:r>
+      <w:r>
+        <w:rPr>
+          <w:lang w:val="en-US"/>
+        </w:rPr>
+        <w:t>.</w:t>
+      </w:r>
     </w:p>
     <w:p>
       <w:pPr>
@@ -10647,7 +10677,10 @@
         <w:t>Precondition</w:t>
       </w:r>
       <w:r>
-        <w:t>: Robot is holding a block at location &lt;PlaceID&gt;.</w:t>
+        <w:t>: Robot is holding a</w:t>
+      </w:r>
+      <w:r>
+        <w:t>t least one block</w:t>
       </w:r>
     </w:p>
     <w:p>
@@ -10665,7 +10698,19 @@
         <w:t>Postcondition</w:t>
       </w:r>
       <w:r>
-        <w:t>: (i) If robot is in a room, the block is dropped within a tolerance range of the current position of the robot. (ii) If robot is not in a room and not at the drop zone, then the block leaves the environment and (iii) if robot is at the drop zone, the block is also removed from the environment; in case it matches the current color needed according to the sequence predicate (representing the goal of the game) then this sequence (goal) is updated as well correspondingly.</w:t>
+        <w:t xml:space="preserve">: </w:t>
+      </w:r>
+      <w:r>
+        <w:t xml:space="preserve">The last picked-up block is dropped. Additionally, </w:t>
+      </w:r>
+      <w:r>
+        <w:t xml:space="preserve">(i) </w:t>
+      </w:r>
+      <w:r>
+        <w:t>i</w:t>
+      </w:r>
+      <w:r>
+        <w:t>f robot is in a room, the block is dropped within a tolerance range of the current position of the robot. (ii) If robot is not in a room and not at the drop zone, then the block leaves the environment and (iii) if robot is at the drop zone, the block is also removed from the environment; in case it matches the current color needed according to the sequence predicate (representing the goal of the game) then this sequence (goal) is updated as well correspondingly.</w:t>
       </w:r>
     </w:p>
     <w:p>
@@ -10685,7 +10730,21 @@
         <w:rPr>
           <w:lang w:val="en-US"/>
         </w:rPr>
-        <w:t>: Action is simply ignored by environment whe</w:t>
+        <w:t xml:space="preserve">: Action </w:t>
+      </w:r>
+      <w:r>
+        <w:rPr>
+          <w:lang w:val="en-US"/>
+        </w:rPr>
+        <w:t>fails</w:t>
+      </w:r>
+      <w:bookmarkStart w:id="1" w:name="_GoBack"/>
+      <w:bookmarkEnd w:id="1"/>
+      <w:r>
+        <w:rPr>
+          <w:lang w:val="en-US"/>
+        </w:rPr>
+        <w:t xml:space="preserve"> whe</w:t>
       </w:r>
       <w:r>
         <w:rPr>
@@ -11223,15 +11282,7 @@
         <w:t>executed</w:t>
       </w:r>
       <w:r>
-        <w:t xml:space="preserve">, </w:t>
-      </w:r>
-      <w:bookmarkStart w:id="1" w:name="_GoBack"/>
-      <w:r>
-        <w:t xml:space="preserve">setting </w:t>
-      </w:r>
-      <w:bookmarkEnd w:id="1"/>
-      <w:r>
-        <w:t>the current target</w:t>
+        <w:t>, setting the current target</w:t>
       </w:r>
       <w:r>
         <w:t>.</w:t>

</xml_diff>

<commit_message>
#3209 fixed docu. Also fixed old docu that said that only 1 block can be picked up.
</commit_message>
<xml_diff>
--- a/doc/Manuals/BW4T3 Specification.docx
+++ b/doc/Manuals/BW4T3 Specification.docx
@@ -5296,7 +5296,25 @@
         <w:rPr>
           <w:rFonts w:asciiTheme="minorHAnsi" w:hAnsiTheme="minorHAnsi" w:cstheme="minorHAnsi"/>
         </w:rPr>
-        <w:t>: Percept is local. It is sent only to the agent for which it holds. Robot can hold at most one block at a time.</w:t>
+        <w:t xml:space="preserve">: Percept is local. It is sent only to the agent for which it holds. Robot can hold </w:t>
+      </w:r>
+      <w:r>
+        <w:rPr>
+          <w:rFonts w:asciiTheme="minorHAnsi" w:hAnsiTheme="minorHAnsi" w:cstheme="minorHAnsi"/>
+        </w:rPr>
+        <w:t>multiple blocks</w:t>
+      </w:r>
+      <w:r>
+        <w:rPr>
+          <w:rFonts w:asciiTheme="minorHAnsi" w:hAnsiTheme="minorHAnsi" w:cstheme="minorHAnsi"/>
+        </w:rPr>
+        <w:t>.</w:t>
+      </w:r>
+      <w:r>
+        <w:rPr>
+          <w:rFonts w:asciiTheme="minorHAnsi" w:hAnsiTheme="minorHAnsi" w:cstheme="minorHAnsi"/>
+        </w:rPr>
+        <w:t xml:space="preserve"> One holding percept is sent for every block being held.</w:t>
       </w:r>
     </w:p>
     <w:p>
@@ -5346,6 +5364,9 @@
       </w:pPr>
     </w:p>
     <w:p>
+      <w:pPr>
+        <w:outlineLvl w:val="0"/>
+      </w:pPr>
       <w:r>
         <w:rPr>
           <w:b/>
@@ -5359,6 +5380,277 @@
         <w:rPr>
           <w:rFonts w:ascii="Courier New" w:hAnsi="Courier New" w:cs="Courier New"/>
         </w:rPr>
+        <w:t>holding</w:t>
+      </w:r>
+      <w:r>
+        <w:rPr>
+          <w:rFonts w:ascii="Courier New" w:hAnsi="Courier New" w:cs="Courier New"/>
+        </w:rPr>
+        <w:t>blocks</w:t>
+      </w:r>
+      <w:r>
+        <w:rPr>
+          <w:rFonts w:ascii="Courier New" w:hAnsi="Courier New" w:cs="Courier New"/>
+        </w:rPr>
+        <w:t>(</w:t>
+      </w:r>
+      <w:r>
+        <w:rPr>
+          <w:rFonts w:ascii="Courier New" w:hAnsi="Courier New" w:cs="Courier New"/>
+        </w:rPr>
+        <w:t>List</w:t>
+      </w:r>
+      <w:r>
+        <w:rPr>
+          <w:rFonts w:ascii="Courier New" w:hAnsi="Courier New" w:cs="Courier New"/>
+        </w:rPr>
+        <w:t>&lt;</w:t>
+      </w:r>
+      <w:r>
+        <w:rPr>
+          <w:rFonts w:ascii="Courier New" w:hAnsi="Courier New" w:cs="Courier New"/>
+        </w:rPr>
+        <w:t>BlockID</w:t>
+      </w:r>
+      <w:r>
+        <w:rPr>
+          <w:rFonts w:ascii="Courier New" w:hAnsi="Courier New" w:cs="Courier New"/>
+        </w:rPr>
+        <w:t>&gt;</w:t>
+      </w:r>
+      <w:r>
+        <w:rPr>
+          <w:rFonts w:ascii="Courier New" w:hAnsi="Courier New" w:cs="Courier New"/>
+        </w:rPr>
+        <w:t>)</w:t>
+      </w:r>
+    </w:p>
+    <w:p>
+      <w:pPr>
+        <w:pStyle w:val="ListParagraph"/>
+        <w:numPr>
+          <w:ilvl w:val="0"/>
+          <w:numId w:val="3"/>
+        </w:numPr>
+        <w:rPr>
+          <w:rFonts w:asciiTheme="minorHAnsi" w:hAnsiTheme="minorHAnsi" w:cstheme="minorHAnsi"/>
+        </w:rPr>
+      </w:pPr>
+      <w:r>
+        <w:rPr>
+          <w:rFonts w:asciiTheme="minorHAnsi" w:hAnsiTheme="minorHAnsi" w:cstheme="minorHAnsi"/>
+          <w:u w:val="single"/>
+        </w:rPr>
+        <w:t>Description</w:t>
+      </w:r>
+      <w:r>
+        <w:rPr>
+          <w:rFonts w:asciiTheme="minorHAnsi" w:hAnsiTheme="minorHAnsi" w:cstheme="minorHAnsi"/>
+        </w:rPr>
+        <w:t xml:space="preserve">: Information on the </w:t>
+      </w:r>
+      <w:r>
+        <w:rPr>
+          <w:rFonts w:asciiTheme="minorHAnsi" w:hAnsiTheme="minorHAnsi" w:cstheme="minorHAnsi"/>
+        </w:rPr>
+        <w:t xml:space="preserve">stack of </w:t>
+      </w:r>
+      <w:r>
+        <w:rPr>
+          <w:rFonts w:asciiTheme="minorHAnsi" w:hAnsiTheme="minorHAnsi" w:cstheme="minorHAnsi"/>
+        </w:rPr>
+        <w:t>block</w:t>
+      </w:r>
+      <w:r>
+        <w:rPr>
+          <w:rFonts w:asciiTheme="minorHAnsi" w:hAnsiTheme="minorHAnsi" w:cstheme="minorHAnsi"/>
+        </w:rPr>
+        <w:t>s</w:t>
+      </w:r>
+      <w:r>
+        <w:rPr>
+          <w:rFonts w:asciiTheme="minorHAnsi" w:hAnsiTheme="minorHAnsi" w:cstheme="minorHAnsi"/>
+        </w:rPr>
+        <w:t xml:space="preserve"> this player is holding. </w:t>
+      </w:r>
+      <w:r>
+        <w:rPr>
+          <w:rFonts w:asciiTheme="minorHAnsi" w:hAnsiTheme="minorHAnsi" w:cstheme="minorHAnsi"/>
+        </w:rPr>
+        <w:t>First list element is the block on top of the stack.</w:t>
+      </w:r>
+    </w:p>
+    <w:p>
+      <w:pPr>
+        <w:pStyle w:val="ListParagraph"/>
+        <w:numPr>
+          <w:ilvl w:val="0"/>
+          <w:numId w:val="3"/>
+        </w:numPr>
+      </w:pPr>
+      <w:r>
+        <w:rPr>
+          <w:rFonts w:asciiTheme="minorHAnsi" w:hAnsiTheme="minorHAnsi" w:cstheme="minorHAnsi"/>
+          <w:u w:val="single"/>
+        </w:rPr>
+        <w:t>Translation</w:t>
+      </w:r>
+      <w:r>
+        <w:rPr>
+          <w:rFonts w:asciiTheme="minorHAnsi" w:hAnsiTheme="minorHAnsi" w:cstheme="minorHAnsi"/>
+        </w:rPr>
+        <w:t xml:space="preserve">: “This player is holding </w:t>
+      </w:r>
+      <w:r>
+        <w:rPr>
+          <w:rFonts w:asciiTheme="minorHAnsi" w:hAnsiTheme="minorHAnsi" w:cstheme="minorHAnsi"/>
+        </w:rPr>
+        <w:t>a stack of blocks &lt;List&lt;BlockID&gt;&gt;</w:t>
+      </w:r>
+      <w:r>
+        <w:t>.</w:t>
+      </w:r>
+    </w:p>
+    <w:p>
+      <w:pPr>
+        <w:pStyle w:val="ListParagraph"/>
+        <w:numPr>
+          <w:ilvl w:val="0"/>
+          <w:numId w:val="3"/>
+        </w:numPr>
+        <w:rPr>
+          <w:rFonts w:asciiTheme="minorHAnsi" w:hAnsiTheme="minorHAnsi" w:cstheme="minorHAnsi"/>
+        </w:rPr>
+      </w:pPr>
+      <w:r>
+        <w:rPr>
+          <w:rFonts w:asciiTheme="minorHAnsi" w:hAnsiTheme="minorHAnsi" w:cstheme="minorHAnsi"/>
+          <w:u w:val="single"/>
+        </w:rPr>
+        <w:t>Type:</w:t>
+      </w:r>
+      <w:r>
+        <w:rPr>
+          <w:rFonts w:asciiTheme="minorHAnsi" w:hAnsiTheme="minorHAnsi" w:cstheme="minorHAnsi"/>
+        </w:rPr>
+        <w:t xml:space="preserve"> Send on change</w:t>
+      </w:r>
+      <w:r>
+        <w:rPr>
+          <w:rFonts w:asciiTheme="minorHAnsi" w:hAnsiTheme="minorHAnsi" w:cstheme="minorHAnsi"/>
+        </w:rPr>
+        <w:t xml:space="preserve">. </w:t>
+      </w:r>
+    </w:p>
+    <w:p>
+      <w:pPr>
+        <w:pStyle w:val="ListParagraph"/>
+        <w:numPr>
+          <w:ilvl w:val="0"/>
+          <w:numId w:val="3"/>
+        </w:numPr>
+        <w:rPr>
+          <w:rFonts w:asciiTheme="minorHAnsi" w:hAnsiTheme="minorHAnsi" w:cstheme="minorHAnsi"/>
+        </w:rPr>
+      </w:pPr>
+      <w:r>
+        <w:rPr>
+          <w:rFonts w:asciiTheme="minorHAnsi" w:hAnsiTheme="minorHAnsi" w:cstheme="minorHAnsi"/>
+          <w:u w:val="single"/>
+        </w:rPr>
+        <w:t>Additional explanation</w:t>
+      </w:r>
+      <w:r>
+        <w:rPr>
+          <w:rFonts w:asciiTheme="minorHAnsi" w:hAnsiTheme="minorHAnsi" w:cstheme="minorHAnsi"/>
+        </w:rPr>
+        <w:t>: Percept is local. It is sent only t</w:t>
+      </w:r>
+      <w:r>
+        <w:rPr>
+          <w:rFonts w:asciiTheme="minorHAnsi" w:hAnsiTheme="minorHAnsi" w:cstheme="minorHAnsi"/>
+        </w:rPr>
+        <w:t>o the agent for which it holds.</w:t>
+      </w:r>
+    </w:p>
+    <w:p>
+      <w:pPr>
+        <w:pStyle w:val="ListParagraph"/>
+        <w:numPr>
+          <w:ilvl w:val="0"/>
+          <w:numId w:val="3"/>
+        </w:numPr>
+      </w:pPr>
+      <w:r>
+        <w:rPr>
+          <w:rFonts w:asciiTheme="minorHAnsi" w:hAnsiTheme="minorHAnsi" w:cstheme="minorHAnsi"/>
+          <w:u w:val="single"/>
+        </w:rPr>
+        <w:t>Example</w:t>
+      </w:r>
+      <w:r>
+        <w:rPr>
+          <w:rFonts w:asciiTheme="minorHAnsi" w:hAnsiTheme="minorHAnsi" w:cstheme="minorHAnsi"/>
+        </w:rPr>
+        <w:t>:</w:t>
+      </w:r>
+      <w:r>
+        <w:t xml:space="preserve"> </w:t>
+      </w:r>
+      <w:r>
+        <w:rPr>
+          <w:rFonts w:ascii="Courier New" w:hAnsi="Courier New" w:cs="Courier New"/>
+        </w:rPr>
+        <w:t>holding</w:t>
+      </w:r>
+      <w:r>
+        <w:rPr>
+          <w:rFonts w:ascii="Courier New" w:hAnsi="Courier New" w:cs="Courier New"/>
+        </w:rPr>
+        <w:t>blocks</w:t>
+      </w:r>
+      <w:r>
+        <w:rPr>
+          <w:rFonts w:ascii="Courier New" w:hAnsi="Courier New" w:cs="Courier New"/>
+        </w:rPr>
+        <w:t>(</w:t>
+      </w:r>
+      <w:r>
+        <w:rPr>
+          <w:rFonts w:ascii="Courier New" w:hAnsi="Courier New" w:cs="Courier New"/>
+        </w:rPr>
+        <w:t>[3,2,1]</w:t>
+      </w:r>
+      <w:r>
+        <w:rPr>
+          <w:rFonts w:ascii="Courier New" w:hAnsi="Courier New" w:cs="Courier New"/>
+        </w:rPr>
+        <w:t>)</w:t>
+      </w:r>
+      <w:r>
+        <w:t>.</w:t>
+      </w:r>
+    </w:p>
+    <w:p>
+      <w:pPr>
+        <w:ind w:firstLine="720"/>
+        <w:outlineLvl w:val="0"/>
+      </w:pPr>
+    </w:p>
+    <w:p>
+      <w:r>
+        <w:rPr>
+          <w:b/>
+        </w:rPr>
+        <w:t>Predicate</w:t>
+      </w:r>
+      <w:r>
+        <w:t xml:space="preserve">: </w:t>
+      </w:r>
+      <w:r>
+        <w:rPr>
+          <w:rFonts w:ascii="Courier New" w:hAnsi="Courier New" w:cs="Courier New"/>
+        </w:rPr>
         <w:t>player</w:t>
       </w:r>
       <w:r>
@@ -5916,6 +6208,7 @@
           <w:rFonts w:asciiTheme="minorHAnsi" w:hAnsiTheme="minorHAnsi" w:cstheme="minorHAnsi"/>
           <w:u w:val="single"/>
         </w:rPr>
+        <w:lastRenderedPageBreak/>
         <w:t>Translation:</w:t>
       </w:r>
       <w:r>
@@ -6097,7 +6390,6 @@
         <w:rPr>
           <w:b/>
         </w:rPr>
-        <w:lastRenderedPageBreak/>
         <w:t>Predicate</w:t>
       </w:r>
       <w:r>
@@ -6764,6 +7056,7 @@
           <w:b/>
           <w:lang w:val="en-US"/>
         </w:rPr>
+        <w:lastRenderedPageBreak/>
         <w:t>Predicate</w:t>
       </w:r>
       <w:r>
@@ -7890,6 +8183,7 @@
           <w:highlight w:val="yellow"/>
           <w:u w:val="single"/>
         </w:rPr>
+        <w:lastRenderedPageBreak/>
         <w:t>Additional explanation</w:t>
       </w:r>
       <w:r>
@@ -8150,7 +8444,6 @@
           <w:highlight w:val="yellow"/>
           <w:u w:val="single"/>
         </w:rPr>
-        <w:lastRenderedPageBreak/>
         <w:t>Additional explanation</w:t>
       </w:r>
       <w:r>
@@ -8753,6 +9046,7 @@
           <w:highlight w:val="yellow"/>
           <w:u w:val="single"/>
         </w:rPr>
+        <w:lastRenderedPageBreak/>
         <w:t>Description</w:t>
       </w:r>
       <w:r>
@@ -10570,7 +10864,13 @@
         <w:t xml:space="preserve">: Robot </w:t>
       </w:r>
       <w:r>
-        <w:t>has stacked the block in its gripper</w:t>
+        <w:t xml:space="preserve">has stacked the block </w:t>
+      </w:r>
+      <w:r>
+        <w:t>on top in its</w:t>
+      </w:r>
+      <w:r>
+        <w:t xml:space="preserve"> gripper</w:t>
       </w:r>
       <w:r>
         <w:t xml:space="preserve">, and the block is not located anywhere (i.e., there is no "at" percept for the block) until it is dropped. </w:t>
@@ -10701,7 +11001,13 @@
         <w:t xml:space="preserve">: </w:t>
       </w:r>
       <w:r>
-        <w:t xml:space="preserve">The last picked-up block is dropped. Additionally, </w:t>
+        <w:t xml:space="preserve">The </w:t>
+      </w:r>
+      <w:r>
+        <w:t>block on top of the gripper stack</w:t>
+      </w:r>
+      <w:r>
+        <w:t xml:space="preserve"> is dropped. Additionally, </w:t>
       </w:r>
       <w:r>
         <w:t xml:space="preserve">(i) </w:t>
@@ -10737,6 +11043,18 @@
           <w:lang w:val="en-US"/>
         </w:rPr>
         <w:t>fails</w:t>
+      </w:r>
+      <w:r>
+        <w:rPr>
+          <w:lang w:val="en-US"/>
+        </w:rPr>
+        <w:t xml:space="preserve"> whe</w:t>
+      </w:r>
+      <w:r>
+        <w:rPr>
+          <w:lang w:val="en-US"/>
+        </w:rPr>
+        <w:t>n robot is not holding a bl</w:t>
       </w:r>
       <w:bookmarkStart w:id="1" w:name="_GoBack"/>
       <w:bookmarkEnd w:id="1"/>
@@ -10744,13 +11062,7 @@
         <w:rPr>
           <w:lang w:val="en-US"/>
         </w:rPr>
-        <w:t xml:space="preserve"> whe</w:t>
-      </w:r>
-      <w:r>
-        <w:rPr>
-          <w:lang w:val="en-US"/>
-        </w:rPr>
-        <w:t>n robot is not holding a block.</w:t>
+        <w:t>ock.</w:t>
       </w:r>
     </w:p>
     <w:p>
@@ -15743,7 +16055,7 @@
         <w:rStyle w:val="PageNumber"/>
         <w:noProof/>
       </w:rPr>
-      <w:t>13</w:t>
+      <w:t>14</w:t>
     </w:r>
     <w:r>
       <w:rPr>

</xml_diff>

<commit_message>
#3297 added percept  gripperCapacity(size)
</commit_message>
<xml_diff>
--- a/doc/Manuals/BW4T3 Specification.docx
+++ b/doc/Manuals/BW4T3 Specification.docx
@@ -5380,13 +5380,7 @@
         <w:rPr>
           <w:rFonts w:ascii="Courier New" w:hAnsi="Courier New" w:cs="Courier New"/>
         </w:rPr>
-        <w:t>holding</w:t>
-      </w:r>
-      <w:r>
-        <w:rPr>
-          <w:rFonts w:ascii="Courier New" w:hAnsi="Courier New" w:cs="Courier New"/>
-        </w:rPr>
-        <w:t>blocks</w:t>
+        <w:t>holdingblocks</w:t>
       </w:r>
       <w:r>
         <w:rPr>
@@ -5398,13 +5392,7 @@
         <w:rPr>
           <w:rFonts w:ascii="Courier New" w:hAnsi="Courier New" w:cs="Courier New"/>
         </w:rPr>
-        <w:t>List</w:t>
-      </w:r>
-      <w:r>
-        <w:rPr>
-          <w:rFonts w:ascii="Courier New" w:hAnsi="Courier New" w:cs="Courier New"/>
-        </w:rPr>
-        <w:t>&lt;</w:t>
+        <w:t>List&lt;</w:t>
       </w:r>
       <w:r>
         <w:rPr>
@@ -5601,13 +5589,7 @@
         <w:rPr>
           <w:rFonts w:ascii="Courier New" w:hAnsi="Courier New" w:cs="Courier New"/>
         </w:rPr>
-        <w:t>holding</w:t>
-      </w:r>
-      <w:r>
-        <w:rPr>
-          <w:rFonts w:ascii="Courier New" w:hAnsi="Courier New" w:cs="Courier New"/>
-        </w:rPr>
-        <w:t>blocks</w:t>
+        <w:t>holdingblocks</w:t>
       </w:r>
       <w:r>
         <w:rPr>
@@ -5638,6 +5620,9 @@
       </w:pPr>
     </w:p>
     <w:p>
+      <w:pPr>
+        <w:outlineLvl w:val="0"/>
+      </w:pPr>
       <w:r>
         <w:rPr>
           <w:b/>
@@ -5651,6 +5636,222 @@
         <w:rPr>
           <w:rFonts w:ascii="Courier New" w:hAnsi="Courier New" w:cs="Courier New"/>
         </w:rPr>
+        <w:t>gripperCapacity</w:t>
+      </w:r>
+      <w:r>
+        <w:rPr>
+          <w:rFonts w:ascii="Courier New" w:hAnsi="Courier New" w:cs="Courier New"/>
+        </w:rPr>
+        <w:t>(</w:t>
+      </w:r>
+      <w:r>
+        <w:rPr>
+          <w:rFonts w:ascii="Courier New" w:hAnsi="Courier New" w:cs="Courier New"/>
+        </w:rPr>
+        <w:t>&lt;Integer&gt;)</w:t>
+      </w:r>
+    </w:p>
+    <w:p>
+      <w:pPr>
+        <w:pStyle w:val="ListParagraph"/>
+        <w:numPr>
+          <w:ilvl w:val="0"/>
+          <w:numId w:val="3"/>
+        </w:numPr>
+        <w:rPr>
+          <w:rFonts w:asciiTheme="minorHAnsi" w:hAnsiTheme="minorHAnsi" w:cstheme="minorHAnsi"/>
+        </w:rPr>
+      </w:pPr>
+      <w:r>
+        <w:rPr>
+          <w:rFonts w:asciiTheme="minorHAnsi" w:hAnsiTheme="minorHAnsi" w:cstheme="minorHAnsi"/>
+          <w:u w:val="single"/>
+        </w:rPr>
+        <w:t>Description</w:t>
+      </w:r>
+      <w:r>
+        <w:rPr>
+          <w:rFonts w:asciiTheme="minorHAnsi" w:hAnsiTheme="minorHAnsi" w:cstheme="minorHAnsi"/>
+        </w:rPr>
+        <w:t xml:space="preserve">: </w:t>
+      </w:r>
+      <w:r>
+        <w:rPr>
+          <w:rFonts w:asciiTheme="minorHAnsi" w:hAnsiTheme="minorHAnsi" w:cstheme="minorHAnsi"/>
+        </w:rPr>
+        <w:t>The capacity of the robot’s gripper</w:t>
+      </w:r>
+      <w:r>
+        <w:rPr>
+          <w:rFonts w:asciiTheme="minorHAnsi" w:hAnsiTheme="minorHAnsi" w:cstheme="minorHAnsi"/>
+        </w:rPr>
+        <w:t>.</w:t>
+      </w:r>
+    </w:p>
+    <w:p>
+      <w:pPr>
+        <w:pStyle w:val="ListParagraph"/>
+        <w:numPr>
+          <w:ilvl w:val="0"/>
+          <w:numId w:val="3"/>
+        </w:numPr>
+      </w:pPr>
+      <w:r>
+        <w:rPr>
+          <w:rFonts w:asciiTheme="minorHAnsi" w:hAnsiTheme="minorHAnsi" w:cstheme="minorHAnsi"/>
+          <w:u w:val="single"/>
+        </w:rPr>
+        <w:t>Translation</w:t>
+      </w:r>
+      <w:r>
+        <w:rPr>
+          <w:rFonts w:asciiTheme="minorHAnsi" w:hAnsiTheme="minorHAnsi" w:cstheme="minorHAnsi"/>
+        </w:rPr>
+        <w:t xml:space="preserve">: “This player </w:t>
+      </w:r>
+      <w:r>
+        <w:rPr>
+          <w:rFonts w:asciiTheme="minorHAnsi" w:hAnsiTheme="minorHAnsi" w:cstheme="minorHAnsi"/>
+        </w:rPr>
+        <w:t>can hold at most &lt;Integer&gt; blocks.</w:t>
+      </w:r>
+    </w:p>
+    <w:p>
+      <w:pPr>
+        <w:pStyle w:val="ListParagraph"/>
+        <w:numPr>
+          <w:ilvl w:val="0"/>
+          <w:numId w:val="3"/>
+        </w:numPr>
+        <w:rPr>
+          <w:rFonts w:asciiTheme="minorHAnsi" w:hAnsiTheme="minorHAnsi" w:cstheme="minorHAnsi"/>
+        </w:rPr>
+      </w:pPr>
+      <w:r>
+        <w:rPr>
+          <w:rFonts w:asciiTheme="minorHAnsi" w:hAnsiTheme="minorHAnsi" w:cstheme="minorHAnsi"/>
+          <w:u w:val="single"/>
+        </w:rPr>
+        <w:t>Type:</w:t>
+      </w:r>
+      <w:r>
+        <w:rPr>
+          <w:rFonts w:asciiTheme="minorHAnsi" w:hAnsiTheme="minorHAnsi" w:cstheme="minorHAnsi"/>
+        </w:rPr>
+        <w:t xml:space="preserve"> Send on change</w:t>
+      </w:r>
+      <w:r>
+        <w:rPr>
+          <w:rFonts w:asciiTheme="minorHAnsi" w:hAnsiTheme="minorHAnsi" w:cstheme="minorHAnsi"/>
+        </w:rPr>
+        <w:t xml:space="preserve">. </w:t>
+      </w:r>
+    </w:p>
+    <w:p>
+      <w:pPr>
+        <w:pStyle w:val="ListParagraph"/>
+        <w:numPr>
+          <w:ilvl w:val="0"/>
+          <w:numId w:val="3"/>
+        </w:numPr>
+        <w:rPr>
+          <w:rFonts w:asciiTheme="minorHAnsi" w:hAnsiTheme="minorHAnsi" w:cstheme="minorHAnsi"/>
+        </w:rPr>
+      </w:pPr>
+      <w:r>
+        <w:rPr>
+          <w:rFonts w:asciiTheme="minorHAnsi" w:hAnsiTheme="minorHAnsi" w:cstheme="minorHAnsi"/>
+          <w:u w:val="single"/>
+        </w:rPr>
+        <w:t>Additional explanation</w:t>
+      </w:r>
+      <w:r>
+        <w:rPr>
+          <w:rFonts w:asciiTheme="minorHAnsi" w:hAnsiTheme="minorHAnsi" w:cstheme="minorHAnsi"/>
+        </w:rPr>
+        <w:t>: Percept is local. It is sent only t</w:t>
+      </w:r>
+      <w:r>
+        <w:rPr>
+          <w:rFonts w:asciiTheme="minorHAnsi" w:hAnsiTheme="minorHAnsi" w:cstheme="minorHAnsi"/>
+        </w:rPr>
+        <w:t>o the agent for which it holds.</w:t>
+      </w:r>
+    </w:p>
+    <w:p>
+      <w:pPr>
+        <w:pStyle w:val="ListParagraph"/>
+        <w:numPr>
+          <w:ilvl w:val="0"/>
+          <w:numId w:val="3"/>
+        </w:numPr>
+      </w:pPr>
+      <w:r>
+        <w:rPr>
+          <w:rFonts w:asciiTheme="minorHAnsi" w:hAnsiTheme="minorHAnsi" w:cstheme="minorHAnsi"/>
+          <w:u w:val="single"/>
+        </w:rPr>
+        <w:t>Example</w:t>
+      </w:r>
+      <w:r>
+        <w:rPr>
+          <w:rFonts w:asciiTheme="minorHAnsi" w:hAnsiTheme="minorHAnsi" w:cstheme="minorHAnsi"/>
+        </w:rPr>
+        <w:t>:</w:t>
+      </w:r>
+      <w:r>
+        <w:t xml:space="preserve"> </w:t>
+      </w:r>
+      <w:r>
+        <w:rPr>
+          <w:rFonts w:ascii="Courier New" w:hAnsi="Courier New" w:cs="Courier New"/>
+        </w:rPr>
+        <w:t>gripperCapacity</w:t>
+      </w:r>
+      <w:r>
+        <w:rPr>
+          <w:rFonts w:ascii="Courier New" w:hAnsi="Courier New" w:cs="Courier New"/>
+        </w:rPr>
+        <w:t>(</w:t>
+      </w:r>
+      <w:r>
+        <w:rPr>
+          <w:rFonts w:ascii="Courier New" w:hAnsi="Courier New" w:cs="Courier New"/>
+        </w:rPr>
+        <w:t>1</w:t>
+      </w:r>
+      <w:bookmarkStart w:id="1" w:name="_GoBack"/>
+      <w:bookmarkEnd w:id="1"/>
+      <w:r>
+        <w:rPr>
+          <w:rFonts w:ascii="Courier New" w:hAnsi="Courier New" w:cs="Courier New"/>
+        </w:rPr>
+        <w:t>)</w:t>
+      </w:r>
+      <w:r>
+        <w:t>.</w:t>
+      </w:r>
+    </w:p>
+    <w:p>
+      <w:pPr>
+        <w:ind w:firstLine="720"/>
+        <w:outlineLvl w:val="0"/>
+      </w:pPr>
+    </w:p>
+    <w:p>
+      <w:r>
+        <w:rPr>
+          <w:b/>
+        </w:rPr>
+        <w:t>Predicate</w:t>
+      </w:r>
+      <w:r>
+        <w:t xml:space="preserve">: </w:t>
+      </w:r>
+      <w:r>
+        <w:rPr>
+          <w:rFonts w:ascii="Courier New" w:hAnsi="Courier New" w:cs="Courier New"/>
+        </w:rPr>
         <w:t>player</w:t>
       </w:r>
       <w:r>
@@ -6046,6 +6247,7 @@
           <w:rFonts w:asciiTheme="minorHAnsi" w:hAnsiTheme="minorHAnsi" w:cstheme="minorHAnsi"/>
           <w:u w:val="single"/>
         </w:rPr>
+        <w:lastRenderedPageBreak/>
         <w:t>Additional explanation</w:t>
       </w:r>
       <w:r>
@@ -6208,7 +6410,6 @@
           <w:rFonts w:asciiTheme="minorHAnsi" w:hAnsiTheme="minorHAnsi" w:cstheme="minorHAnsi"/>
           <w:u w:val="single"/>
         </w:rPr>
-        <w:lastRenderedPageBreak/>
         <w:t>Translation:</w:t>
       </w:r>
       <w:r>
@@ -6944,6 +7145,7 @@
           <w:highlight w:val="yellow"/>
           <w:u w:val="single"/>
         </w:rPr>
+        <w:lastRenderedPageBreak/>
         <w:t>Additional explanation</w:t>
       </w:r>
       <w:r>
@@ -7056,901 +7258,901 @@
           <w:b/>
           <w:lang w:val="en-US"/>
         </w:rPr>
+        <w:t>Predicate</w:t>
+      </w:r>
+      <w:r>
+        <w:rPr>
+          <w:lang w:val="en-US"/>
+        </w:rPr>
+        <w:t xml:space="preserve">: </w:t>
+      </w:r>
+      <w:r>
+        <w:rPr>
+          <w:rFonts w:ascii="Courier New" w:hAnsi="Courier New" w:cs="Courier New"/>
+          <w:lang w:val="en-US"/>
+        </w:rPr>
+        <w:t>position</w:t>
+      </w:r>
+      <w:r>
+        <w:rPr>
+          <w:rFonts w:ascii="Courier New" w:hAnsi="Courier New" w:cs="Courier New"/>
+          <w:lang w:val="en-US"/>
+        </w:rPr>
+        <w:t>(&lt;</w:t>
+      </w:r>
+      <w:r>
+        <w:rPr>
+          <w:rFonts w:ascii="Courier New" w:hAnsi="Courier New" w:cs="Courier New"/>
+          <w:lang w:val="en-US"/>
+        </w:rPr>
+        <w:t>ObjectID&gt;</w:t>
+      </w:r>
+      <w:r>
+        <w:rPr>
+          <w:rFonts w:ascii="Courier New" w:hAnsi="Courier New" w:cs="Courier New"/>
+          <w:lang w:val="en-US"/>
+        </w:rPr>
+        <w:t>,X,Y)</w:t>
+      </w:r>
+    </w:p>
+    <w:p>
+      <w:pPr>
+        <w:pStyle w:val="ListParagraph"/>
+        <w:numPr>
+          <w:ilvl w:val="0"/>
+          <w:numId w:val="3"/>
+        </w:numPr>
+        <w:rPr>
+          <w:rFonts w:asciiTheme="minorHAnsi" w:hAnsiTheme="minorHAnsi" w:cstheme="minorHAnsi"/>
+        </w:rPr>
+      </w:pPr>
+      <w:r>
+        <w:rPr>
+          <w:rFonts w:asciiTheme="minorHAnsi" w:hAnsiTheme="minorHAnsi" w:cstheme="minorHAnsi"/>
+          <w:u w:val="single"/>
+        </w:rPr>
+        <w:t>Description</w:t>
+      </w:r>
+      <w:r>
+        <w:rPr>
+          <w:rFonts w:asciiTheme="minorHAnsi" w:hAnsiTheme="minorHAnsi" w:cstheme="minorHAnsi"/>
+        </w:rPr>
+        <w:t xml:space="preserve">: Information about where </w:t>
+      </w:r>
+      <w:r>
+        <w:rPr>
+          <w:rFonts w:asciiTheme="minorHAnsi" w:hAnsiTheme="minorHAnsi" w:cstheme="minorHAnsi"/>
+        </w:rPr>
+        <w:t>all</w:t>
+      </w:r>
+      <w:r>
+        <w:rPr>
+          <w:rFonts w:asciiTheme="minorHAnsi" w:hAnsiTheme="minorHAnsi" w:cstheme="minorHAnsi"/>
+        </w:rPr>
+        <w:t xml:space="preserve"> object</w:t>
+      </w:r>
+      <w:r>
+        <w:rPr>
+          <w:rFonts w:asciiTheme="minorHAnsi" w:hAnsiTheme="minorHAnsi" w:cstheme="minorHAnsi"/>
+        </w:rPr>
+        <w:t>s (rooms, dropzone, blocks, epartners)  are</w:t>
+      </w:r>
+      <w:r>
+        <w:rPr>
+          <w:rFonts w:asciiTheme="minorHAnsi" w:hAnsiTheme="minorHAnsi" w:cstheme="minorHAnsi"/>
+        </w:rPr>
+        <w:t xml:space="preserve"> in the environment</w:t>
+      </w:r>
+      <w:r>
+        <w:rPr>
+          <w:rFonts w:asciiTheme="minorHAnsi" w:hAnsiTheme="minorHAnsi" w:cstheme="minorHAnsi"/>
+        </w:rPr>
+        <w:t>. Only visible blocks are reported.</w:t>
+      </w:r>
+      <w:r>
+        <w:rPr>
+          <w:rFonts w:asciiTheme="minorHAnsi" w:hAnsiTheme="minorHAnsi" w:cstheme="minorHAnsi"/>
+        </w:rPr>
+        <w:t xml:space="preserve"> </w:t>
+      </w:r>
+    </w:p>
+    <w:p>
+      <w:pPr>
+        <w:pStyle w:val="ListParagraph"/>
+        <w:numPr>
+          <w:ilvl w:val="0"/>
+          <w:numId w:val="3"/>
+        </w:numPr>
+        <w:rPr>
+          <w:rFonts w:asciiTheme="minorHAnsi" w:hAnsiTheme="minorHAnsi" w:cstheme="minorHAnsi"/>
+        </w:rPr>
+      </w:pPr>
+      <w:r>
+        <w:rPr>
+          <w:rFonts w:asciiTheme="minorHAnsi" w:hAnsiTheme="minorHAnsi" w:cstheme="minorHAnsi"/>
+          <w:u w:val="single"/>
+        </w:rPr>
+        <w:t>Translation</w:t>
+      </w:r>
+      <w:r>
+        <w:rPr>
+          <w:rFonts w:asciiTheme="minorHAnsi" w:hAnsiTheme="minorHAnsi" w:cstheme="minorHAnsi"/>
+        </w:rPr>
+        <w:t>: “Object with ID &lt;</w:t>
+      </w:r>
+      <w:r>
+        <w:rPr>
+          <w:rFonts w:asciiTheme="minorHAnsi" w:hAnsiTheme="minorHAnsi" w:cstheme="minorHAnsi"/>
+        </w:rPr>
+        <w:t>ObjectID&gt; is located at X,Y”</w:t>
+      </w:r>
+    </w:p>
+    <w:p>
+      <w:pPr>
+        <w:pStyle w:val="ListParagraph"/>
+        <w:numPr>
+          <w:ilvl w:val="0"/>
+          <w:numId w:val="3"/>
+        </w:numPr>
+        <w:rPr>
+          <w:rFonts w:asciiTheme="minorHAnsi" w:hAnsiTheme="minorHAnsi" w:cstheme="minorHAnsi"/>
+        </w:rPr>
+      </w:pPr>
+      <w:r>
+        <w:rPr>
+          <w:rFonts w:asciiTheme="minorHAnsi" w:hAnsiTheme="minorHAnsi" w:cstheme="minorHAnsi"/>
+          <w:u w:val="single"/>
+        </w:rPr>
+        <w:t>Type:</w:t>
+      </w:r>
+      <w:r>
+        <w:rPr>
+          <w:rFonts w:asciiTheme="minorHAnsi" w:hAnsiTheme="minorHAnsi" w:cstheme="minorHAnsi"/>
+        </w:rPr>
+        <w:t xml:space="preserve"> Send on change.</w:t>
+      </w:r>
+      <w:r>
+        <w:rPr>
+          <w:rFonts w:asciiTheme="minorHAnsi" w:hAnsiTheme="minorHAnsi" w:cstheme="minorHAnsi"/>
+        </w:rPr>
+        <w:t xml:space="preserve"> Notice, the normal behavior of send on change is that ALL position percepts are re-sent if one of them (eg, your own robot position) changes.</w:t>
+      </w:r>
+    </w:p>
+    <w:p>
+      <w:pPr>
+        <w:pStyle w:val="ListParagraph"/>
+        <w:numPr>
+          <w:ilvl w:val="0"/>
+          <w:numId w:val="3"/>
+        </w:numPr>
+        <w:rPr>
+          <w:rFonts w:asciiTheme="minorHAnsi" w:hAnsiTheme="minorHAnsi" w:cstheme="minorHAnsi"/>
+        </w:rPr>
+      </w:pPr>
+      <w:r>
+        <w:rPr>
+          <w:rFonts w:asciiTheme="minorHAnsi" w:hAnsiTheme="minorHAnsi" w:cstheme="minorHAnsi"/>
+          <w:u w:val="single"/>
+        </w:rPr>
+        <w:t>Additional explanation</w:t>
+      </w:r>
+      <w:r>
+        <w:rPr>
+          <w:rFonts w:asciiTheme="minorHAnsi" w:hAnsiTheme="minorHAnsi" w:cstheme="minorHAnsi"/>
+        </w:rPr>
+        <w:t xml:space="preserve">: Unless specifically wanting to use the </w:t>
+      </w:r>
+      <w:r>
+        <w:rPr>
+          <w:rFonts w:ascii="Courier New" w:hAnsi="Courier New" w:cs="Courier New"/>
+        </w:rPr>
+        <w:t>goTo(X,Y)</w:t>
+      </w:r>
+      <w:r>
+        <w:rPr>
+          <w:rFonts w:asciiTheme="minorHAnsi" w:hAnsiTheme="minorHAnsi" w:cstheme="minorHAnsi"/>
+        </w:rPr>
+        <w:t xml:space="preserve"> action you should not need these percepts. X and Y represent the center of an object.</w:t>
+      </w:r>
+    </w:p>
+    <w:p>
+      <w:pPr>
+        <w:pStyle w:val="ListParagraph"/>
+        <w:numPr>
+          <w:ilvl w:val="0"/>
+          <w:numId w:val="3"/>
+        </w:numPr>
+      </w:pPr>
+      <w:r>
+        <w:rPr>
+          <w:rFonts w:asciiTheme="minorHAnsi" w:hAnsiTheme="minorHAnsi" w:cstheme="minorHAnsi"/>
+          <w:u w:val="single"/>
+        </w:rPr>
+        <w:t>Example</w:t>
+      </w:r>
+      <w:r>
+        <w:rPr>
+          <w:rFonts w:asciiTheme="minorHAnsi" w:hAnsiTheme="minorHAnsi" w:cstheme="minorHAnsi"/>
+        </w:rPr>
+        <w:t>:</w:t>
+      </w:r>
+      <w:r>
+        <w:t xml:space="preserve"> </w:t>
+      </w:r>
+      <w:r>
+        <w:rPr>
+          <w:rFonts w:ascii="Courier New" w:hAnsi="Courier New" w:cs="Courier New"/>
+        </w:rPr>
+        <w:t>position(1, 15</w:t>
+      </w:r>
+      <w:r>
+        <w:rPr>
+          <w:rFonts w:ascii="Courier New" w:hAnsi="Courier New" w:cs="Courier New"/>
+        </w:rPr>
+        <w:t>.0</w:t>
+      </w:r>
+      <w:r>
+        <w:rPr>
+          <w:rFonts w:ascii="Courier New" w:hAnsi="Courier New" w:cs="Courier New"/>
+        </w:rPr>
+        <w:t>, 15</w:t>
+      </w:r>
+      <w:r>
+        <w:rPr>
+          <w:rFonts w:ascii="Courier New" w:hAnsi="Courier New" w:cs="Courier New"/>
+        </w:rPr>
+        <w:t>.0</w:t>
+      </w:r>
+      <w:r>
+        <w:rPr>
+          <w:rFonts w:ascii="Courier New" w:hAnsi="Courier New" w:cs="Courier New"/>
+        </w:rPr>
+        <w:t>)</w:t>
+      </w:r>
+      <w:r>
+        <w:t>.</w:t>
+      </w:r>
+    </w:p>
+    <w:p/>
+    <w:p>
+      <w:pPr>
+        <w:rPr>
+          <w:rFonts w:ascii="Courier New" w:hAnsi="Courier New" w:cs="Courier New"/>
+          <w:lang w:val="en-US"/>
+        </w:rPr>
+      </w:pPr>
+      <w:r>
+        <w:rPr>
+          <w:b/>
+          <w:lang w:val="en-US"/>
+        </w:rPr>
+        <w:t>Predicate</w:t>
+      </w:r>
+      <w:r>
+        <w:rPr>
+          <w:lang w:val="en-US"/>
+        </w:rPr>
+        <w:t xml:space="preserve">: </w:t>
+      </w:r>
+      <w:r>
+        <w:rPr>
+          <w:rFonts w:ascii="Courier New" w:hAnsi="Courier New" w:cs="Courier New"/>
+          <w:lang w:val="en-US"/>
+        </w:rPr>
+        <w:t>robot</w:t>
+      </w:r>
+      <w:r>
+        <w:rPr>
+          <w:rFonts w:ascii="Courier New" w:hAnsi="Courier New" w:cs="Courier New"/>
+          <w:lang w:val="en-US"/>
+        </w:rPr>
+        <w:t>(</w:t>
+      </w:r>
+      <w:r>
+        <w:rPr>
+          <w:rFonts w:ascii="Courier New" w:hAnsi="Courier New" w:cs="Courier New"/>
+          <w:lang w:val="en-US"/>
+        </w:rPr>
+        <w:t>&lt;</w:t>
+      </w:r>
+      <w:r>
+        <w:rPr>
+          <w:rFonts w:ascii="Courier New" w:hAnsi="Courier New" w:cs="Courier New"/>
+          <w:lang w:val="en-US"/>
+        </w:rPr>
+        <w:t>Robot</w:t>
+      </w:r>
+      <w:r>
+        <w:rPr>
+          <w:rFonts w:ascii="Courier New" w:hAnsi="Courier New" w:cs="Courier New"/>
+          <w:lang w:val="en-US"/>
+        </w:rPr>
+        <w:t>ID&gt;</w:t>
+      </w:r>
+      <w:r>
+        <w:rPr>
+          <w:rFonts w:ascii="Courier New" w:hAnsi="Courier New" w:cs="Courier New"/>
+          <w:lang w:val="en-US"/>
+        </w:rPr>
+        <w:t>)</w:t>
+      </w:r>
+    </w:p>
+    <w:p>
+      <w:pPr>
+        <w:pStyle w:val="ListParagraph"/>
+        <w:numPr>
+          <w:ilvl w:val="0"/>
+          <w:numId w:val="3"/>
+        </w:numPr>
+        <w:rPr>
+          <w:rFonts w:asciiTheme="minorHAnsi" w:hAnsiTheme="minorHAnsi" w:cstheme="minorHAnsi"/>
+        </w:rPr>
+      </w:pPr>
+      <w:r>
+        <w:rPr>
+          <w:rFonts w:asciiTheme="minorHAnsi" w:hAnsiTheme="minorHAnsi" w:cstheme="minorHAnsi"/>
+          <w:u w:val="single"/>
+        </w:rPr>
+        <w:t>Description</w:t>
+      </w:r>
+      <w:r>
+        <w:rPr>
+          <w:rFonts w:asciiTheme="minorHAnsi" w:hAnsiTheme="minorHAnsi" w:cstheme="minorHAnsi"/>
+        </w:rPr>
+        <w:t xml:space="preserve">: Information about what the </w:t>
+      </w:r>
+      <w:r>
+        <w:rPr>
+          <w:rFonts w:asciiTheme="minorHAnsi" w:hAnsiTheme="minorHAnsi" w:cstheme="minorHAnsi"/>
+        </w:rPr>
+        <w:t>Repast-</w:t>
+      </w:r>
+      <w:r>
+        <w:rPr>
+          <w:rFonts w:asciiTheme="minorHAnsi" w:hAnsiTheme="minorHAnsi" w:cstheme="minorHAnsi"/>
+        </w:rPr>
+        <w:t>ID of the robot</w:t>
+      </w:r>
+      <w:r>
+        <w:rPr>
+          <w:rFonts w:asciiTheme="minorHAnsi" w:hAnsiTheme="minorHAnsi" w:cstheme="minorHAnsi"/>
+        </w:rPr>
+        <w:t xml:space="preserve"> is that is controlled by the GOAL agent</w:t>
+      </w:r>
+      <w:r>
+        <w:rPr>
+          <w:rFonts w:asciiTheme="minorHAnsi" w:hAnsiTheme="minorHAnsi" w:cstheme="minorHAnsi"/>
+        </w:rPr>
+        <w:t>.</w:t>
+      </w:r>
+    </w:p>
+    <w:p>
+      <w:pPr>
+        <w:pStyle w:val="ListParagraph"/>
+        <w:numPr>
+          <w:ilvl w:val="0"/>
+          <w:numId w:val="3"/>
+        </w:numPr>
+        <w:rPr>
+          <w:rFonts w:asciiTheme="minorHAnsi" w:hAnsiTheme="minorHAnsi" w:cstheme="minorHAnsi"/>
+        </w:rPr>
+      </w:pPr>
+      <w:r>
+        <w:rPr>
+          <w:rFonts w:asciiTheme="minorHAnsi" w:hAnsiTheme="minorHAnsi" w:cstheme="minorHAnsi"/>
+          <w:u w:val="single"/>
+        </w:rPr>
+        <w:t>Translation</w:t>
+      </w:r>
+      <w:r>
+        <w:rPr>
+          <w:rFonts w:asciiTheme="minorHAnsi" w:hAnsiTheme="minorHAnsi" w:cstheme="minorHAnsi"/>
+        </w:rPr>
+        <w:t xml:space="preserve">: “Robot has </w:t>
+      </w:r>
+      <w:r>
+        <w:rPr>
+          <w:rFonts w:asciiTheme="minorHAnsi" w:hAnsiTheme="minorHAnsi" w:cstheme="minorHAnsi"/>
+        </w:rPr>
+        <w:t xml:space="preserve">Repast Object </w:t>
+      </w:r>
+      <w:r>
+        <w:rPr>
+          <w:rFonts w:asciiTheme="minorHAnsi" w:hAnsiTheme="minorHAnsi" w:cstheme="minorHAnsi"/>
+        </w:rPr>
+        <w:t>ID RobotID”</w:t>
+      </w:r>
+    </w:p>
+    <w:p>
+      <w:pPr>
+        <w:pStyle w:val="ListParagraph"/>
+        <w:numPr>
+          <w:ilvl w:val="0"/>
+          <w:numId w:val="3"/>
+        </w:numPr>
+        <w:rPr>
+          <w:rFonts w:asciiTheme="minorHAnsi" w:hAnsiTheme="minorHAnsi" w:cstheme="minorHAnsi"/>
+        </w:rPr>
+      </w:pPr>
+      <w:r>
+        <w:rPr>
+          <w:rFonts w:asciiTheme="minorHAnsi" w:hAnsiTheme="minorHAnsi" w:cstheme="minorHAnsi"/>
+          <w:u w:val="single"/>
+        </w:rPr>
+        <w:t>Type:</w:t>
+      </w:r>
+      <w:r>
+        <w:rPr>
+          <w:rFonts w:asciiTheme="minorHAnsi" w:hAnsiTheme="minorHAnsi" w:cstheme="minorHAnsi"/>
+        </w:rPr>
+        <w:t xml:space="preserve"> Send once.</w:t>
+      </w:r>
+    </w:p>
+    <w:p>
+      <w:pPr>
+        <w:pStyle w:val="ListParagraph"/>
+        <w:numPr>
+          <w:ilvl w:val="0"/>
+          <w:numId w:val="3"/>
+        </w:numPr>
+        <w:rPr>
+          <w:rFonts w:asciiTheme="minorHAnsi" w:hAnsiTheme="minorHAnsi" w:cstheme="minorHAnsi"/>
+        </w:rPr>
+      </w:pPr>
+      <w:r>
+        <w:rPr>
+          <w:rFonts w:asciiTheme="minorHAnsi" w:hAnsiTheme="minorHAnsi" w:cstheme="minorHAnsi"/>
+          <w:u w:val="single"/>
+        </w:rPr>
+        <w:t>Additional explanation</w:t>
+      </w:r>
+      <w:r>
+        <w:rPr>
+          <w:rFonts w:asciiTheme="minorHAnsi" w:hAnsiTheme="minorHAnsi" w:cstheme="minorHAnsi"/>
+        </w:rPr>
+        <w:t>: Agents should not need this percept.</w:t>
+      </w:r>
+    </w:p>
+    <w:p>
+      <w:pPr>
+        <w:pStyle w:val="ListParagraph"/>
+        <w:numPr>
+          <w:ilvl w:val="0"/>
+          <w:numId w:val="3"/>
+        </w:numPr>
+      </w:pPr>
+      <w:r>
+        <w:rPr>
+          <w:rFonts w:asciiTheme="minorHAnsi" w:hAnsiTheme="minorHAnsi" w:cstheme="minorHAnsi"/>
+          <w:u w:val="single"/>
+        </w:rPr>
+        <w:t>Example</w:t>
+      </w:r>
+      <w:r>
+        <w:rPr>
+          <w:rFonts w:asciiTheme="minorHAnsi" w:hAnsiTheme="minorHAnsi" w:cstheme="minorHAnsi"/>
+        </w:rPr>
+        <w:t>:</w:t>
+      </w:r>
+      <w:r>
+        <w:t xml:space="preserve"> </w:t>
+      </w:r>
+      <w:r>
+        <w:rPr>
+          <w:rFonts w:ascii="Courier New" w:hAnsi="Courier New" w:cs="Courier New"/>
+        </w:rPr>
+        <w:t>robot(15</w:t>
+      </w:r>
+      <w:r>
+        <w:rPr>
+          <w:rFonts w:ascii="Courier New" w:hAnsi="Courier New" w:cs="Courier New"/>
+        </w:rPr>
+        <w:t>)</w:t>
+      </w:r>
+      <w:r>
+        <w:t>.</w:t>
+      </w:r>
+    </w:p>
+    <w:p/>
+    <w:p>
+      <w:pPr>
+        <w:rPr>
+          <w:rFonts w:ascii="Courier New" w:hAnsi="Courier New" w:cs="Courier New"/>
+          <w:lang w:val="en-US"/>
+        </w:rPr>
+      </w:pPr>
+      <w:r>
+        <w:rPr>
+          <w:b/>
+          <w:lang w:val="en-US"/>
+        </w:rPr>
+        <w:t>Predicate</w:t>
+      </w:r>
+      <w:r>
+        <w:rPr>
+          <w:lang w:val="en-US"/>
+        </w:rPr>
+        <w:t xml:space="preserve">: </w:t>
+      </w:r>
+      <w:r>
+        <w:rPr>
+          <w:rFonts w:ascii="Courier New" w:hAnsi="Courier New" w:cs="Courier New"/>
+          <w:lang w:val="en-US"/>
+        </w:rPr>
+        <w:t>location</w:t>
+      </w:r>
+      <w:r>
+        <w:rPr>
+          <w:rFonts w:ascii="Courier New" w:hAnsi="Courier New" w:cs="Courier New"/>
+          <w:lang w:val="en-US"/>
+        </w:rPr>
+        <w:t>(</w:t>
+      </w:r>
+      <w:r>
+        <w:rPr>
+          <w:rFonts w:ascii="Courier New" w:hAnsi="Courier New" w:cs="Courier New"/>
+          <w:lang w:val="en-US"/>
+        </w:rPr>
+        <w:t>X,Y)</w:t>
+      </w:r>
+    </w:p>
+    <w:p>
+      <w:pPr>
+        <w:pStyle w:val="ListParagraph"/>
+        <w:numPr>
+          <w:ilvl w:val="0"/>
+          <w:numId w:val="3"/>
+        </w:numPr>
+        <w:rPr>
+          <w:rFonts w:asciiTheme="minorHAnsi" w:hAnsiTheme="minorHAnsi" w:cstheme="minorHAnsi"/>
+        </w:rPr>
+      </w:pPr>
+      <w:r>
+        <w:rPr>
+          <w:rFonts w:asciiTheme="minorHAnsi" w:hAnsiTheme="minorHAnsi" w:cstheme="minorHAnsi"/>
+          <w:u w:val="single"/>
+        </w:rPr>
+        <w:t>Description</w:t>
+      </w:r>
+      <w:r>
+        <w:rPr>
+          <w:rFonts w:asciiTheme="minorHAnsi" w:hAnsiTheme="minorHAnsi" w:cstheme="minorHAnsi"/>
+        </w:rPr>
+        <w:t>: Information about where the controlled robot is.</w:t>
+      </w:r>
+    </w:p>
+    <w:p>
+      <w:pPr>
+        <w:pStyle w:val="ListParagraph"/>
+        <w:numPr>
+          <w:ilvl w:val="0"/>
+          <w:numId w:val="3"/>
+        </w:numPr>
+        <w:rPr>
+          <w:rFonts w:asciiTheme="minorHAnsi" w:hAnsiTheme="minorHAnsi" w:cstheme="minorHAnsi"/>
+        </w:rPr>
+      </w:pPr>
+      <w:r>
+        <w:rPr>
+          <w:rFonts w:asciiTheme="minorHAnsi" w:hAnsiTheme="minorHAnsi" w:cstheme="minorHAnsi"/>
+          <w:u w:val="single"/>
+        </w:rPr>
+        <w:t>Translation</w:t>
+      </w:r>
+      <w:r>
+        <w:rPr>
+          <w:rFonts w:asciiTheme="minorHAnsi" w:hAnsiTheme="minorHAnsi" w:cstheme="minorHAnsi"/>
+        </w:rPr>
+        <w:t>: “Robot is located at X,Y”</w:t>
+      </w:r>
+    </w:p>
+    <w:p>
+      <w:pPr>
+        <w:pStyle w:val="ListParagraph"/>
+        <w:numPr>
+          <w:ilvl w:val="0"/>
+          <w:numId w:val="3"/>
+        </w:numPr>
+        <w:rPr>
+          <w:rFonts w:asciiTheme="minorHAnsi" w:hAnsiTheme="minorHAnsi" w:cstheme="minorHAnsi"/>
+        </w:rPr>
+      </w:pPr>
+      <w:r>
+        <w:rPr>
+          <w:rFonts w:asciiTheme="minorHAnsi" w:hAnsiTheme="minorHAnsi" w:cstheme="minorHAnsi"/>
+          <w:u w:val="single"/>
+        </w:rPr>
+        <w:t>Type:</w:t>
+      </w:r>
+      <w:r>
+        <w:rPr>
+          <w:rFonts w:asciiTheme="minorHAnsi" w:hAnsiTheme="minorHAnsi" w:cstheme="minorHAnsi"/>
+        </w:rPr>
+        <w:t xml:space="preserve"> Send on change.</w:t>
+      </w:r>
+    </w:p>
+    <w:p>
+      <w:pPr>
+        <w:pStyle w:val="ListParagraph"/>
+        <w:numPr>
+          <w:ilvl w:val="0"/>
+          <w:numId w:val="3"/>
+        </w:numPr>
+        <w:rPr>
+          <w:rFonts w:asciiTheme="minorHAnsi" w:hAnsiTheme="minorHAnsi" w:cstheme="minorHAnsi"/>
+        </w:rPr>
+      </w:pPr>
+      <w:r>
+        <w:rPr>
+          <w:rFonts w:asciiTheme="minorHAnsi" w:hAnsiTheme="minorHAnsi" w:cstheme="minorHAnsi"/>
+          <w:u w:val="single"/>
+        </w:rPr>
+        <w:t>Additional explanation</w:t>
+      </w:r>
+      <w:r>
+        <w:rPr>
+          <w:rFonts w:asciiTheme="minorHAnsi" w:hAnsiTheme="minorHAnsi" w:cstheme="minorHAnsi"/>
+        </w:rPr>
+        <w:t xml:space="preserve">: Unless specifically wanting to use the </w:t>
+      </w:r>
+      <w:r>
+        <w:rPr>
+          <w:rFonts w:ascii="Courier New" w:hAnsi="Courier New" w:cs="Courier New"/>
+        </w:rPr>
+        <w:t>goTo(X,Y)</w:t>
+      </w:r>
+      <w:r>
+        <w:rPr>
+          <w:rFonts w:asciiTheme="minorHAnsi" w:hAnsiTheme="minorHAnsi" w:cstheme="minorHAnsi"/>
+        </w:rPr>
+        <w:t xml:space="preserve"> action you should not need these percepts.</w:t>
+      </w:r>
+    </w:p>
+    <w:p>
+      <w:pPr>
+        <w:pStyle w:val="ListParagraph"/>
+        <w:numPr>
+          <w:ilvl w:val="0"/>
+          <w:numId w:val="3"/>
+        </w:numPr>
+      </w:pPr>
+      <w:r>
+        <w:rPr>
+          <w:rFonts w:asciiTheme="minorHAnsi" w:hAnsiTheme="minorHAnsi" w:cstheme="minorHAnsi"/>
+          <w:u w:val="single"/>
+        </w:rPr>
+        <w:t>Example</w:t>
+      </w:r>
+      <w:r>
+        <w:rPr>
+          <w:rFonts w:asciiTheme="minorHAnsi" w:hAnsiTheme="minorHAnsi" w:cstheme="minorHAnsi"/>
+        </w:rPr>
+        <w:t>:</w:t>
+      </w:r>
+      <w:r>
+        <w:t xml:space="preserve"> </w:t>
+      </w:r>
+      <w:r>
+        <w:rPr>
+          <w:rFonts w:ascii="Courier New" w:hAnsi="Courier New" w:cs="Courier New"/>
+        </w:rPr>
+        <w:t>location(45.0,21.0)</w:t>
+      </w:r>
+      <w:r>
+        <w:t>.</w:t>
+      </w:r>
+    </w:p>
+    <w:p>
+      <w:pPr>
+        <w:rPr>
+          <w:lang w:val="en-US"/>
+        </w:rPr>
+      </w:pPr>
+    </w:p>
+    <w:p>
+      <w:pPr>
+        <w:rPr>
+          <w:rFonts w:ascii="Courier New" w:hAnsi="Courier New" w:cs="Courier New"/>
+          <w:lang w:val="en-US"/>
+        </w:rPr>
+      </w:pPr>
+      <w:r>
+        <w:rPr>
+          <w:b/>
+          <w:lang w:val="en-US"/>
+        </w:rPr>
+        <w:t>Predicate</w:t>
+      </w:r>
+      <w:r>
+        <w:rPr>
+          <w:lang w:val="en-US"/>
+        </w:rPr>
+        <w:t xml:space="preserve">: </w:t>
+      </w:r>
+      <w:r>
+        <w:rPr>
+          <w:rFonts w:ascii="Courier New" w:hAnsi="Courier New" w:cs="Courier New"/>
+          <w:lang w:val="en-US"/>
+        </w:rPr>
+        <w:t>zone</w:t>
+      </w:r>
+      <w:r>
+        <w:rPr>
+          <w:rFonts w:ascii="Courier New" w:hAnsi="Courier New" w:cs="Courier New"/>
+          <w:lang w:val="en-US"/>
+        </w:rPr>
+        <w:t>(</w:t>
+      </w:r>
+      <w:r>
+        <w:rPr>
+          <w:rFonts w:ascii="Courier New" w:hAnsi="Courier New" w:cs="Courier New"/>
+          <w:lang w:val="en-US"/>
+        </w:rPr>
+        <w:t>zone</w:t>
+      </w:r>
+      <w:r>
+        <w:rPr>
+          <w:rFonts w:ascii="Courier New" w:hAnsi="Courier New" w:cs="Courier New"/>
+          <w:lang w:val="en-US"/>
+        </w:rPr>
+        <w:t xml:space="preserve">ID, </w:t>
+      </w:r>
+      <w:r>
+        <w:rPr>
+          <w:rFonts w:ascii="Courier New" w:hAnsi="Courier New" w:cs="Courier New"/>
+          <w:lang w:val="en-US"/>
+        </w:rPr>
+        <w:t>zone</w:t>
+      </w:r>
+      <w:r>
+        <w:rPr>
+          <w:rFonts w:ascii="Courier New" w:hAnsi="Courier New" w:cs="Courier New"/>
+          <w:lang w:val="en-US"/>
+        </w:rPr>
+        <w:t>Name, X, Y, Neighbours</w:t>
+      </w:r>
+      <w:r>
+        <w:rPr>
+          <w:rFonts w:ascii="Courier New" w:hAnsi="Courier New" w:cs="Courier New"/>
+          <w:lang w:val="en-US"/>
+        </w:rPr>
+        <w:t>)</w:t>
+      </w:r>
+    </w:p>
+    <w:p>
+      <w:pPr>
+        <w:pStyle w:val="ListParagraph"/>
+        <w:numPr>
+          <w:ilvl w:val="0"/>
+          <w:numId w:val="3"/>
+        </w:numPr>
+        <w:rPr>
+          <w:rFonts w:asciiTheme="minorHAnsi" w:hAnsiTheme="minorHAnsi" w:cstheme="minorHAnsi"/>
+        </w:rPr>
+      </w:pPr>
+      <w:r>
+        <w:rPr>
+          <w:rFonts w:asciiTheme="minorHAnsi" w:hAnsiTheme="minorHAnsi" w:cstheme="minorHAnsi"/>
+          <w:u w:val="single"/>
+        </w:rPr>
+        <w:t>Description</w:t>
+      </w:r>
+      <w:r>
+        <w:rPr>
+          <w:rFonts w:asciiTheme="minorHAnsi" w:hAnsiTheme="minorHAnsi" w:cstheme="minorHAnsi"/>
+        </w:rPr>
+        <w:t xml:space="preserve">: Information about each </w:t>
+      </w:r>
+      <w:r>
+        <w:rPr>
+          <w:rFonts w:asciiTheme="minorHAnsi" w:hAnsiTheme="minorHAnsi" w:cstheme="minorHAnsi"/>
+        </w:rPr>
+        <w:t>zone</w:t>
+      </w:r>
+      <w:r>
+        <w:rPr>
+          <w:rFonts w:asciiTheme="minorHAnsi" w:hAnsiTheme="minorHAnsi" w:cstheme="minorHAnsi"/>
+        </w:rPr>
+        <w:t xml:space="preserve"> in the environment</w:t>
+      </w:r>
+      <w:r>
+        <w:rPr>
+          <w:rFonts w:asciiTheme="minorHAnsi" w:hAnsiTheme="minorHAnsi" w:cstheme="minorHAnsi"/>
+        </w:rPr>
+        <w:t>.</w:t>
+      </w:r>
+    </w:p>
+    <w:p>
+      <w:pPr>
+        <w:pStyle w:val="ListParagraph"/>
+        <w:numPr>
+          <w:ilvl w:val="0"/>
+          <w:numId w:val="3"/>
+        </w:numPr>
+        <w:rPr>
+          <w:rFonts w:asciiTheme="minorHAnsi" w:hAnsiTheme="minorHAnsi" w:cstheme="minorHAnsi"/>
+        </w:rPr>
+      </w:pPr>
+      <w:r>
+        <w:rPr>
+          <w:rFonts w:asciiTheme="minorHAnsi" w:hAnsiTheme="minorHAnsi" w:cstheme="minorHAnsi"/>
+          <w:u w:val="single"/>
+        </w:rPr>
+        <w:t>Translation</w:t>
+      </w:r>
+      <w:r>
+        <w:rPr>
+          <w:rFonts w:asciiTheme="minorHAnsi" w:hAnsiTheme="minorHAnsi" w:cstheme="minorHAnsi"/>
+        </w:rPr>
+        <w:t>: “</w:t>
+      </w:r>
+      <w:r>
+        <w:rPr>
+          <w:rFonts w:asciiTheme="minorHAnsi" w:hAnsiTheme="minorHAnsi" w:cstheme="minorHAnsi"/>
+        </w:rPr>
+        <w:t>zone</w:t>
+      </w:r>
+      <w:r>
+        <w:rPr>
+          <w:rFonts w:asciiTheme="minorHAnsi" w:hAnsiTheme="minorHAnsi" w:cstheme="minorHAnsi"/>
+        </w:rPr>
+        <w:t>Name</w:t>
+      </w:r>
+      <w:r>
+        <w:rPr>
+          <w:rFonts w:asciiTheme="minorHAnsi" w:hAnsiTheme="minorHAnsi" w:cstheme="minorHAnsi"/>
+        </w:rPr>
+        <w:t xml:space="preserve"> with ID zone</w:t>
+      </w:r>
+      <w:r>
+        <w:rPr>
+          <w:rFonts w:asciiTheme="minorHAnsi" w:hAnsiTheme="minorHAnsi" w:cstheme="minorHAnsi"/>
+        </w:rPr>
+        <w:t>ID is located at X,Y and has neighbours Neighbours”</w:t>
+      </w:r>
+    </w:p>
+    <w:p>
+      <w:pPr>
+        <w:pStyle w:val="ListParagraph"/>
+        <w:numPr>
+          <w:ilvl w:val="0"/>
+          <w:numId w:val="3"/>
+        </w:numPr>
+        <w:rPr>
+          <w:rFonts w:asciiTheme="minorHAnsi" w:hAnsiTheme="minorHAnsi" w:cstheme="minorHAnsi"/>
+        </w:rPr>
+      </w:pPr>
+      <w:r>
+        <w:rPr>
+          <w:rFonts w:asciiTheme="minorHAnsi" w:hAnsiTheme="minorHAnsi" w:cstheme="minorHAnsi"/>
+          <w:u w:val="single"/>
+        </w:rPr>
+        <w:t>Type:</w:t>
+      </w:r>
+      <w:r>
+        <w:rPr>
+          <w:rFonts w:asciiTheme="minorHAnsi" w:hAnsiTheme="minorHAnsi" w:cstheme="minorHAnsi"/>
+        </w:rPr>
+        <w:t xml:space="preserve"> Send once.</w:t>
+      </w:r>
+    </w:p>
+    <w:p>
+      <w:pPr>
+        <w:pStyle w:val="ListParagraph"/>
+        <w:numPr>
+          <w:ilvl w:val="0"/>
+          <w:numId w:val="3"/>
+        </w:numPr>
+        <w:rPr>
+          <w:b/>
+        </w:rPr>
+      </w:pPr>
+      <w:r>
+        <w:rPr>
+          <w:rFonts w:asciiTheme="minorHAnsi" w:hAnsiTheme="minorHAnsi" w:cstheme="minorHAnsi"/>
+          <w:u w:val="single"/>
+        </w:rPr>
         <w:lastRenderedPageBreak/>
-        <w:t>Predicate</w:t>
-      </w:r>
-      <w:r>
-        <w:rPr>
-          <w:lang w:val="en-US"/>
-        </w:rPr>
-        <w:t xml:space="preserve">: </w:t>
-      </w:r>
-      <w:r>
-        <w:rPr>
-          <w:rFonts w:ascii="Courier New" w:hAnsi="Courier New" w:cs="Courier New"/>
-          <w:lang w:val="en-US"/>
-        </w:rPr>
-        <w:t>position</w:t>
-      </w:r>
-      <w:r>
-        <w:rPr>
-          <w:rFonts w:ascii="Courier New" w:hAnsi="Courier New" w:cs="Courier New"/>
-          <w:lang w:val="en-US"/>
-        </w:rPr>
-        <w:t>(&lt;</w:t>
-      </w:r>
-      <w:r>
-        <w:rPr>
-          <w:rFonts w:ascii="Courier New" w:hAnsi="Courier New" w:cs="Courier New"/>
-          <w:lang w:val="en-US"/>
-        </w:rPr>
-        <w:t>ObjectID&gt;</w:t>
-      </w:r>
-      <w:r>
-        <w:rPr>
-          <w:rFonts w:ascii="Courier New" w:hAnsi="Courier New" w:cs="Courier New"/>
-          <w:lang w:val="en-US"/>
-        </w:rPr>
-        <w:t>,X,Y)</w:t>
-      </w:r>
-    </w:p>
-    <w:p>
-      <w:pPr>
-        <w:pStyle w:val="ListParagraph"/>
-        <w:numPr>
-          <w:ilvl w:val="0"/>
-          <w:numId w:val="3"/>
-        </w:numPr>
-        <w:rPr>
-          <w:rFonts w:asciiTheme="minorHAnsi" w:hAnsiTheme="minorHAnsi" w:cstheme="minorHAnsi"/>
-        </w:rPr>
-      </w:pPr>
-      <w:r>
-        <w:rPr>
-          <w:rFonts w:asciiTheme="minorHAnsi" w:hAnsiTheme="minorHAnsi" w:cstheme="minorHAnsi"/>
-          <w:u w:val="single"/>
-        </w:rPr>
-        <w:t>Description</w:t>
-      </w:r>
-      <w:r>
-        <w:rPr>
-          <w:rFonts w:asciiTheme="minorHAnsi" w:hAnsiTheme="minorHAnsi" w:cstheme="minorHAnsi"/>
-        </w:rPr>
-        <w:t xml:space="preserve">: Information about where </w:t>
-      </w:r>
-      <w:r>
-        <w:rPr>
-          <w:rFonts w:asciiTheme="minorHAnsi" w:hAnsiTheme="minorHAnsi" w:cstheme="minorHAnsi"/>
-        </w:rPr>
-        <w:t>all</w:t>
-      </w:r>
-      <w:r>
-        <w:rPr>
-          <w:rFonts w:asciiTheme="minorHAnsi" w:hAnsiTheme="minorHAnsi" w:cstheme="minorHAnsi"/>
-        </w:rPr>
-        <w:t xml:space="preserve"> object</w:t>
-      </w:r>
-      <w:r>
-        <w:rPr>
-          <w:rFonts w:asciiTheme="minorHAnsi" w:hAnsiTheme="minorHAnsi" w:cstheme="minorHAnsi"/>
-        </w:rPr>
-        <w:t>s (rooms, dropzone, blocks, epartners)  are</w:t>
-      </w:r>
-      <w:r>
-        <w:rPr>
-          <w:rFonts w:asciiTheme="minorHAnsi" w:hAnsiTheme="minorHAnsi" w:cstheme="minorHAnsi"/>
-        </w:rPr>
-        <w:t xml:space="preserve"> in the environment</w:t>
-      </w:r>
-      <w:r>
-        <w:rPr>
-          <w:rFonts w:asciiTheme="minorHAnsi" w:hAnsiTheme="minorHAnsi" w:cstheme="minorHAnsi"/>
-        </w:rPr>
-        <w:t>. Only visible blocks are reported.</w:t>
-      </w:r>
-      <w:r>
-        <w:rPr>
-          <w:rFonts w:asciiTheme="minorHAnsi" w:hAnsiTheme="minorHAnsi" w:cstheme="minorHAnsi"/>
-        </w:rPr>
-        <w:t xml:space="preserve"> </w:t>
-      </w:r>
-    </w:p>
-    <w:p>
-      <w:pPr>
-        <w:pStyle w:val="ListParagraph"/>
-        <w:numPr>
-          <w:ilvl w:val="0"/>
-          <w:numId w:val="3"/>
-        </w:numPr>
-        <w:rPr>
-          <w:rFonts w:asciiTheme="minorHAnsi" w:hAnsiTheme="minorHAnsi" w:cstheme="minorHAnsi"/>
-        </w:rPr>
-      </w:pPr>
-      <w:r>
-        <w:rPr>
-          <w:rFonts w:asciiTheme="minorHAnsi" w:hAnsiTheme="minorHAnsi" w:cstheme="minorHAnsi"/>
-          <w:u w:val="single"/>
-        </w:rPr>
-        <w:t>Translation</w:t>
-      </w:r>
-      <w:r>
-        <w:rPr>
-          <w:rFonts w:asciiTheme="minorHAnsi" w:hAnsiTheme="minorHAnsi" w:cstheme="minorHAnsi"/>
-        </w:rPr>
-        <w:t>: “Object with ID &lt;</w:t>
-      </w:r>
-      <w:r>
-        <w:rPr>
-          <w:rFonts w:asciiTheme="minorHAnsi" w:hAnsiTheme="minorHAnsi" w:cstheme="minorHAnsi"/>
-        </w:rPr>
-        <w:t>ObjectID&gt; is located at X,Y”</w:t>
-      </w:r>
-    </w:p>
-    <w:p>
-      <w:pPr>
-        <w:pStyle w:val="ListParagraph"/>
-        <w:numPr>
-          <w:ilvl w:val="0"/>
-          <w:numId w:val="3"/>
-        </w:numPr>
-        <w:rPr>
-          <w:rFonts w:asciiTheme="minorHAnsi" w:hAnsiTheme="minorHAnsi" w:cstheme="minorHAnsi"/>
-        </w:rPr>
-      </w:pPr>
-      <w:r>
-        <w:rPr>
-          <w:rFonts w:asciiTheme="minorHAnsi" w:hAnsiTheme="minorHAnsi" w:cstheme="minorHAnsi"/>
-          <w:u w:val="single"/>
-        </w:rPr>
-        <w:t>Type:</w:t>
-      </w:r>
-      <w:r>
-        <w:rPr>
-          <w:rFonts w:asciiTheme="minorHAnsi" w:hAnsiTheme="minorHAnsi" w:cstheme="minorHAnsi"/>
-        </w:rPr>
-        <w:t xml:space="preserve"> Send on change.</w:t>
-      </w:r>
-      <w:r>
-        <w:rPr>
-          <w:rFonts w:asciiTheme="minorHAnsi" w:hAnsiTheme="minorHAnsi" w:cstheme="minorHAnsi"/>
-        </w:rPr>
-        <w:t xml:space="preserve"> Notice, the normal behavior of send on change is that ALL position percepts are re-sent if one of them (eg, your own robot position) changes.</w:t>
-      </w:r>
-    </w:p>
-    <w:p>
-      <w:pPr>
-        <w:pStyle w:val="ListParagraph"/>
-        <w:numPr>
-          <w:ilvl w:val="0"/>
-          <w:numId w:val="3"/>
-        </w:numPr>
-        <w:rPr>
-          <w:rFonts w:asciiTheme="minorHAnsi" w:hAnsiTheme="minorHAnsi" w:cstheme="minorHAnsi"/>
-        </w:rPr>
-      </w:pPr>
-      <w:r>
-        <w:rPr>
-          <w:rFonts w:asciiTheme="minorHAnsi" w:hAnsiTheme="minorHAnsi" w:cstheme="minorHAnsi"/>
-          <w:u w:val="single"/>
-        </w:rPr>
-        <w:t>Additional explanation</w:t>
-      </w:r>
-      <w:r>
-        <w:rPr>
-          <w:rFonts w:asciiTheme="minorHAnsi" w:hAnsiTheme="minorHAnsi" w:cstheme="minorHAnsi"/>
-        </w:rPr>
-        <w:t xml:space="preserve">: Unless specifically wanting to use the </w:t>
-      </w:r>
-      <w:r>
-        <w:rPr>
-          <w:rFonts w:ascii="Courier New" w:hAnsi="Courier New" w:cs="Courier New"/>
-        </w:rPr>
-        <w:t>goTo(X,Y)</w:t>
-      </w:r>
-      <w:r>
-        <w:rPr>
-          <w:rFonts w:asciiTheme="minorHAnsi" w:hAnsiTheme="minorHAnsi" w:cstheme="minorHAnsi"/>
-        </w:rPr>
-        <w:t xml:space="preserve"> action you should not need these percepts. X and Y represent the center of an object.</w:t>
-      </w:r>
-    </w:p>
-    <w:p>
-      <w:pPr>
-        <w:pStyle w:val="ListParagraph"/>
-        <w:numPr>
-          <w:ilvl w:val="0"/>
-          <w:numId w:val="3"/>
-        </w:numPr>
-      </w:pPr>
-      <w:r>
-        <w:rPr>
-          <w:rFonts w:asciiTheme="minorHAnsi" w:hAnsiTheme="minorHAnsi" w:cstheme="minorHAnsi"/>
-          <w:u w:val="single"/>
-        </w:rPr>
-        <w:t>Example</w:t>
-      </w:r>
-      <w:r>
-        <w:rPr>
-          <w:rFonts w:asciiTheme="minorHAnsi" w:hAnsiTheme="minorHAnsi" w:cstheme="minorHAnsi"/>
-        </w:rPr>
-        <w:t>:</w:t>
-      </w:r>
-      <w:r>
-        <w:t xml:space="preserve"> </w:t>
-      </w:r>
-      <w:r>
-        <w:rPr>
-          <w:rFonts w:ascii="Courier New" w:hAnsi="Courier New" w:cs="Courier New"/>
-        </w:rPr>
-        <w:t>position(1, 15</w:t>
-      </w:r>
-      <w:r>
-        <w:rPr>
-          <w:rFonts w:ascii="Courier New" w:hAnsi="Courier New" w:cs="Courier New"/>
-        </w:rPr>
-        <w:t>.0</w:t>
-      </w:r>
-      <w:r>
-        <w:rPr>
-          <w:rFonts w:ascii="Courier New" w:hAnsi="Courier New" w:cs="Courier New"/>
-        </w:rPr>
-        <w:t>, 15</w:t>
-      </w:r>
-      <w:r>
-        <w:rPr>
-          <w:rFonts w:ascii="Courier New" w:hAnsi="Courier New" w:cs="Courier New"/>
-        </w:rPr>
-        <w:t>.0</w:t>
-      </w:r>
-      <w:r>
-        <w:rPr>
-          <w:rFonts w:ascii="Courier New" w:hAnsi="Courier New" w:cs="Courier New"/>
-        </w:rPr>
-        <w:t>)</w:t>
-      </w:r>
-      <w:r>
-        <w:t>.</w:t>
-      </w:r>
-    </w:p>
-    <w:p/>
-    <w:p>
-      <w:pPr>
-        <w:rPr>
-          <w:rFonts w:ascii="Courier New" w:hAnsi="Courier New" w:cs="Courier New"/>
-          <w:lang w:val="en-US"/>
-        </w:rPr>
-      </w:pPr>
-      <w:r>
-        <w:rPr>
-          <w:b/>
-          <w:lang w:val="en-US"/>
-        </w:rPr>
-        <w:t>Predicate</w:t>
-      </w:r>
-      <w:r>
-        <w:rPr>
-          <w:lang w:val="en-US"/>
-        </w:rPr>
-        <w:t xml:space="preserve">: </w:t>
-      </w:r>
-      <w:r>
-        <w:rPr>
-          <w:rFonts w:ascii="Courier New" w:hAnsi="Courier New" w:cs="Courier New"/>
-          <w:lang w:val="en-US"/>
-        </w:rPr>
-        <w:t>robot</w:t>
-      </w:r>
-      <w:r>
-        <w:rPr>
-          <w:rFonts w:ascii="Courier New" w:hAnsi="Courier New" w:cs="Courier New"/>
-          <w:lang w:val="en-US"/>
-        </w:rPr>
-        <w:t>(</w:t>
-      </w:r>
-      <w:r>
-        <w:rPr>
-          <w:rFonts w:ascii="Courier New" w:hAnsi="Courier New" w:cs="Courier New"/>
-          <w:lang w:val="en-US"/>
-        </w:rPr>
-        <w:t>&lt;</w:t>
-      </w:r>
-      <w:r>
-        <w:rPr>
-          <w:rFonts w:ascii="Courier New" w:hAnsi="Courier New" w:cs="Courier New"/>
-          <w:lang w:val="en-US"/>
-        </w:rPr>
-        <w:t>Robot</w:t>
-      </w:r>
-      <w:r>
-        <w:rPr>
-          <w:rFonts w:ascii="Courier New" w:hAnsi="Courier New" w:cs="Courier New"/>
-          <w:lang w:val="en-US"/>
-        </w:rPr>
-        <w:t>ID&gt;</w:t>
-      </w:r>
-      <w:r>
-        <w:rPr>
-          <w:rFonts w:ascii="Courier New" w:hAnsi="Courier New" w:cs="Courier New"/>
-          <w:lang w:val="en-US"/>
-        </w:rPr>
-        <w:t>)</w:t>
-      </w:r>
-    </w:p>
-    <w:p>
-      <w:pPr>
-        <w:pStyle w:val="ListParagraph"/>
-        <w:numPr>
-          <w:ilvl w:val="0"/>
-          <w:numId w:val="3"/>
-        </w:numPr>
-        <w:rPr>
-          <w:rFonts w:asciiTheme="minorHAnsi" w:hAnsiTheme="minorHAnsi" w:cstheme="minorHAnsi"/>
-        </w:rPr>
-      </w:pPr>
-      <w:r>
-        <w:rPr>
-          <w:rFonts w:asciiTheme="minorHAnsi" w:hAnsiTheme="minorHAnsi" w:cstheme="minorHAnsi"/>
-          <w:u w:val="single"/>
-        </w:rPr>
-        <w:t>Description</w:t>
-      </w:r>
-      <w:r>
-        <w:rPr>
-          <w:rFonts w:asciiTheme="minorHAnsi" w:hAnsiTheme="minorHAnsi" w:cstheme="minorHAnsi"/>
-        </w:rPr>
-        <w:t xml:space="preserve">: Information about what the </w:t>
-      </w:r>
-      <w:r>
-        <w:rPr>
-          <w:rFonts w:asciiTheme="minorHAnsi" w:hAnsiTheme="minorHAnsi" w:cstheme="minorHAnsi"/>
-        </w:rPr>
-        <w:t>Repast-</w:t>
-      </w:r>
-      <w:r>
-        <w:rPr>
-          <w:rFonts w:asciiTheme="minorHAnsi" w:hAnsiTheme="minorHAnsi" w:cstheme="minorHAnsi"/>
-        </w:rPr>
-        <w:t>ID of the robot</w:t>
-      </w:r>
-      <w:r>
-        <w:rPr>
-          <w:rFonts w:asciiTheme="minorHAnsi" w:hAnsiTheme="minorHAnsi" w:cstheme="minorHAnsi"/>
-        </w:rPr>
-        <w:t xml:space="preserve"> is that is controlled by the GOAL agent</w:t>
-      </w:r>
-      <w:r>
-        <w:rPr>
-          <w:rFonts w:asciiTheme="minorHAnsi" w:hAnsiTheme="minorHAnsi" w:cstheme="minorHAnsi"/>
-        </w:rPr>
-        <w:t>.</w:t>
-      </w:r>
-    </w:p>
-    <w:p>
-      <w:pPr>
-        <w:pStyle w:val="ListParagraph"/>
-        <w:numPr>
-          <w:ilvl w:val="0"/>
-          <w:numId w:val="3"/>
-        </w:numPr>
-        <w:rPr>
-          <w:rFonts w:asciiTheme="minorHAnsi" w:hAnsiTheme="minorHAnsi" w:cstheme="minorHAnsi"/>
-        </w:rPr>
-      </w:pPr>
-      <w:r>
-        <w:rPr>
-          <w:rFonts w:asciiTheme="minorHAnsi" w:hAnsiTheme="minorHAnsi" w:cstheme="minorHAnsi"/>
-          <w:u w:val="single"/>
-        </w:rPr>
-        <w:t>Translation</w:t>
-      </w:r>
-      <w:r>
-        <w:rPr>
-          <w:rFonts w:asciiTheme="minorHAnsi" w:hAnsiTheme="minorHAnsi" w:cstheme="minorHAnsi"/>
-        </w:rPr>
-        <w:t xml:space="preserve">: “Robot has </w:t>
-      </w:r>
-      <w:r>
-        <w:rPr>
-          <w:rFonts w:asciiTheme="minorHAnsi" w:hAnsiTheme="minorHAnsi" w:cstheme="minorHAnsi"/>
-        </w:rPr>
-        <w:t xml:space="preserve">Repast Object </w:t>
-      </w:r>
-      <w:r>
-        <w:rPr>
-          <w:rFonts w:asciiTheme="minorHAnsi" w:hAnsiTheme="minorHAnsi" w:cstheme="minorHAnsi"/>
-        </w:rPr>
-        <w:t>ID RobotID”</w:t>
-      </w:r>
-    </w:p>
-    <w:p>
-      <w:pPr>
-        <w:pStyle w:val="ListParagraph"/>
-        <w:numPr>
-          <w:ilvl w:val="0"/>
-          <w:numId w:val="3"/>
-        </w:numPr>
-        <w:rPr>
-          <w:rFonts w:asciiTheme="minorHAnsi" w:hAnsiTheme="minorHAnsi" w:cstheme="minorHAnsi"/>
-        </w:rPr>
-      </w:pPr>
-      <w:r>
-        <w:rPr>
-          <w:rFonts w:asciiTheme="minorHAnsi" w:hAnsiTheme="minorHAnsi" w:cstheme="minorHAnsi"/>
-          <w:u w:val="single"/>
-        </w:rPr>
-        <w:t>Type:</w:t>
-      </w:r>
-      <w:r>
-        <w:rPr>
-          <w:rFonts w:asciiTheme="minorHAnsi" w:hAnsiTheme="minorHAnsi" w:cstheme="minorHAnsi"/>
-        </w:rPr>
-        <w:t xml:space="preserve"> Send once.</w:t>
-      </w:r>
-    </w:p>
-    <w:p>
-      <w:pPr>
-        <w:pStyle w:val="ListParagraph"/>
-        <w:numPr>
-          <w:ilvl w:val="0"/>
-          <w:numId w:val="3"/>
-        </w:numPr>
-        <w:rPr>
-          <w:rFonts w:asciiTheme="minorHAnsi" w:hAnsiTheme="minorHAnsi" w:cstheme="minorHAnsi"/>
-        </w:rPr>
-      </w:pPr>
-      <w:r>
-        <w:rPr>
-          <w:rFonts w:asciiTheme="minorHAnsi" w:hAnsiTheme="minorHAnsi" w:cstheme="minorHAnsi"/>
-          <w:u w:val="single"/>
-        </w:rPr>
-        <w:t>Additional explanation</w:t>
-      </w:r>
-      <w:r>
-        <w:rPr>
-          <w:rFonts w:asciiTheme="minorHAnsi" w:hAnsiTheme="minorHAnsi" w:cstheme="minorHAnsi"/>
-        </w:rPr>
-        <w:t>: Agents should not need this percept.</w:t>
-      </w:r>
-    </w:p>
-    <w:p>
-      <w:pPr>
-        <w:pStyle w:val="ListParagraph"/>
-        <w:numPr>
-          <w:ilvl w:val="0"/>
-          <w:numId w:val="3"/>
-        </w:numPr>
-      </w:pPr>
-      <w:r>
-        <w:rPr>
-          <w:rFonts w:asciiTheme="minorHAnsi" w:hAnsiTheme="minorHAnsi" w:cstheme="minorHAnsi"/>
-          <w:u w:val="single"/>
-        </w:rPr>
-        <w:t>Example</w:t>
-      </w:r>
-      <w:r>
-        <w:rPr>
-          <w:rFonts w:asciiTheme="minorHAnsi" w:hAnsiTheme="minorHAnsi" w:cstheme="minorHAnsi"/>
-        </w:rPr>
-        <w:t>:</w:t>
-      </w:r>
-      <w:r>
-        <w:t xml:space="preserve"> </w:t>
-      </w:r>
-      <w:r>
-        <w:rPr>
-          <w:rFonts w:ascii="Courier New" w:hAnsi="Courier New" w:cs="Courier New"/>
-        </w:rPr>
-        <w:t>robot(15</w:t>
-      </w:r>
-      <w:r>
-        <w:rPr>
-          <w:rFonts w:ascii="Courier New" w:hAnsi="Courier New" w:cs="Courier New"/>
-        </w:rPr>
-        <w:t>)</w:t>
-      </w:r>
-      <w:r>
-        <w:t>.</w:t>
-      </w:r>
-    </w:p>
-    <w:p/>
-    <w:p>
-      <w:pPr>
-        <w:rPr>
-          <w:rFonts w:ascii="Courier New" w:hAnsi="Courier New" w:cs="Courier New"/>
-          <w:lang w:val="en-US"/>
-        </w:rPr>
-      </w:pPr>
-      <w:r>
-        <w:rPr>
-          <w:b/>
-          <w:lang w:val="en-US"/>
-        </w:rPr>
-        <w:t>Predicate</w:t>
-      </w:r>
-      <w:r>
-        <w:rPr>
-          <w:lang w:val="en-US"/>
-        </w:rPr>
-        <w:t xml:space="preserve">: </w:t>
-      </w:r>
-      <w:r>
-        <w:rPr>
-          <w:rFonts w:ascii="Courier New" w:hAnsi="Courier New" w:cs="Courier New"/>
-          <w:lang w:val="en-US"/>
-        </w:rPr>
-        <w:t>location</w:t>
-      </w:r>
-      <w:r>
-        <w:rPr>
-          <w:rFonts w:ascii="Courier New" w:hAnsi="Courier New" w:cs="Courier New"/>
-          <w:lang w:val="en-US"/>
-        </w:rPr>
-        <w:t>(</w:t>
-      </w:r>
-      <w:r>
-        <w:rPr>
-          <w:rFonts w:ascii="Courier New" w:hAnsi="Courier New" w:cs="Courier New"/>
-          <w:lang w:val="en-US"/>
-        </w:rPr>
-        <w:t>X,Y)</w:t>
-      </w:r>
-    </w:p>
-    <w:p>
-      <w:pPr>
-        <w:pStyle w:val="ListParagraph"/>
-        <w:numPr>
-          <w:ilvl w:val="0"/>
-          <w:numId w:val="3"/>
-        </w:numPr>
-        <w:rPr>
-          <w:rFonts w:asciiTheme="minorHAnsi" w:hAnsiTheme="minorHAnsi" w:cstheme="minorHAnsi"/>
-        </w:rPr>
-      </w:pPr>
-      <w:r>
-        <w:rPr>
-          <w:rFonts w:asciiTheme="minorHAnsi" w:hAnsiTheme="minorHAnsi" w:cstheme="minorHAnsi"/>
-          <w:u w:val="single"/>
-        </w:rPr>
-        <w:t>Description</w:t>
-      </w:r>
-      <w:r>
-        <w:rPr>
-          <w:rFonts w:asciiTheme="minorHAnsi" w:hAnsiTheme="minorHAnsi" w:cstheme="minorHAnsi"/>
-        </w:rPr>
-        <w:t>: Information about where the controlled robot is.</w:t>
-      </w:r>
-    </w:p>
-    <w:p>
-      <w:pPr>
-        <w:pStyle w:val="ListParagraph"/>
-        <w:numPr>
-          <w:ilvl w:val="0"/>
-          <w:numId w:val="3"/>
-        </w:numPr>
-        <w:rPr>
-          <w:rFonts w:asciiTheme="minorHAnsi" w:hAnsiTheme="minorHAnsi" w:cstheme="minorHAnsi"/>
-        </w:rPr>
-      </w:pPr>
-      <w:r>
-        <w:rPr>
-          <w:rFonts w:asciiTheme="minorHAnsi" w:hAnsiTheme="minorHAnsi" w:cstheme="minorHAnsi"/>
-          <w:u w:val="single"/>
-        </w:rPr>
-        <w:t>Translation</w:t>
-      </w:r>
-      <w:r>
-        <w:rPr>
-          <w:rFonts w:asciiTheme="minorHAnsi" w:hAnsiTheme="minorHAnsi" w:cstheme="minorHAnsi"/>
-        </w:rPr>
-        <w:t>: “Robot is located at X,Y”</w:t>
-      </w:r>
-    </w:p>
-    <w:p>
-      <w:pPr>
-        <w:pStyle w:val="ListParagraph"/>
-        <w:numPr>
-          <w:ilvl w:val="0"/>
-          <w:numId w:val="3"/>
-        </w:numPr>
-        <w:rPr>
-          <w:rFonts w:asciiTheme="minorHAnsi" w:hAnsiTheme="minorHAnsi" w:cstheme="minorHAnsi"/>
-        </w:rPr>
-      </w:pPr>
-      <w:r>
-        <w:rPr>
-          <w:rFonts w:asciiTheme="minorHAnsi" w:hAnsiTheme="minorHAnsi" w:cstheme="minorHAnsi"/>
-          <w:u w:val="single"/>
-        </w:rPr>
-        <w:t>Type:</w:t>
-      </w:r>
-      <w:r>
-        <w:rPr>
-          <w:rFonts w:asciiTheme="minorHAnsi" w:hAnsiTheme="minorHAnsi" w:cstheme="minorHAnsi"/>
-        </w:rPr>
-        <w:t xml:space="preserve"> Send on change.</w:t>
-      </w:r>
-    </w:p>
-    <w:p>
-      <w:pPr>
-        <w:pStyle w:val="ListParagraph"/>
-        <w:numPr>
-          <w:ilvl w:val="0"/>
-          <w:numId w:val="3"/>
-        </w:numPr>
-        <w:rPr>
-          <w:rFonts w:asciiTheme="minorHAnsi" w:hAnsiTheme="minorHAnsi" w:cstheme="minorHAnsi"/>
-        </w:rPr>
-      </w:pPr>
-      <w:r>
-        <w:rPr>
-          <w:rFonts w:asciiTheme="minorHAnsi" w:hAnsiTheme="minorHAnsi" w:cstheme="minorHAnsi"/>
-          <w:u w:val="single"/>
-        </w:rPr>
-        <w:t>Additional explanation</w:t>
-      </w:r>
-      <w:r>
-        <w:rPr>
-          <w:rFonts w:asciiTheme="minorHAnsi" w:hAnsiTheme="minorHAnsi" w:cstheme="minorHAnsi"/>
-        </w:rPr>
-        <w:t xml:space="preserve">: Unless specifically wanting to use the </w:t>
-      </w:r>
-      <w:r>
-        <w:rPr>
-          <w:rFonts w:ascii="Courier New" w:hAnsi="Courier New" w:cs="Courier New"/>
-        </w:rPr>
-        <w:t>goTo(X,Y)</w:t>
-      </w:r>
-      <w:r>
-        <w:rPr>
-          <w:rFonts w:asciiTheme="minorHAnsi" w:hAnsiTheme="minorHAnsi" w:cstheme="minorHAnsi"/>
-        </w:rPr>
-        <w:t xml:space="preserve"> action you should not need these percepts.</w:t>
-      </w:r>
-    </w:p>
-    <w:p>
-      <w:pPr>
-        <w:pStyle w:val="ListParagraph"/>
-        <w:numPr>
-          <w:ilvl w:val="0"/>
-          <w:numId w:val="3"/>
-        </w:numPr>
-      </w:pPr>
-      <w:r>
-        <w:rPr>
-          <w:rFonts w:asciiTheme="minorHAnsi" w:hAnsiTheme="minorHAnsi" w:cstheme="minorHAnsi"/>
-          <w:u w:val="single"/>
-        </w:rPr>
-        <w:t>Example</w:t>
-      </w:r>
-      <w:r>
-        <w:rPr>
-          <w:rFonts w:asciiTheme="minorHAnsi" w:hAnsiTheme="minorHAnsi" w:cstheme="minorHAnsi"/>
-        </w:rPr>
-        <w:t>:</w:t>
-      </w:r>
-      <w:r>
-        <w:t xml:space="preserve"> </w:t>
-      </w:r>
-      <w:r>
-        <w:rPr>
-          <w:rFonts w:ascii="Courier New" w:hAnsi="Courier New" w:cs="Courier New"/>
-        </w:rPr>
-        <w:t>location(45.0,21.0)</w:t>
-      </w:r>
-      <w:r>
-        <w:t>.</w:t>
-      </w:r>
-    </w:p>
-    <w:p>
-      <w:pPr>
-        <w:rPr>
-          <w:lang w:val="en-US"/>
-        </w:rPr>
-      </w:pPr>
-    </w:p>
-    <w:p>
-      <w:pPr>
-        <w:rPr>
-          <w:rFonts w:ascii="Courier New" w:hAnsi="Courier New" w:cs="Courier New"/>
-          <w:lang w:val="en-US"/>
-        </w:rPr>
-      </w:pPr>
-      <w:r>
-        <w:rPr>
-          <w:b/>
-          <w:lang w:val="en-US"/>
-        </w:rPr>
-        <w:t>Predicate</w:t>
-      </w:r>
-      <w:r>
-        <w:rPr>
-          <w:lang w:val="en-US"/>
-        </w:rPr>
-        <w:t xml:space="preserve">: </w:t>
-      </w:r>
-      <w:r>
-        <w:rPr>
-          <w:rFonts w:ascii="Courier New" w:hAnsi="Courier New" w:cs="Courier New"/>
-          <w:lang w:val="en-US"/>
-        </w:rPr>
-        <w:t>zone</w:t>
-      </w:r>
-      <w:r>
-        <w:rPr>
-          <w:rFonts w:ascii="Courier New" w:hAnsi="Courier New" w:cs="Courier New"/>
-          <w:lang w:val="en-US"/>
-        </w:rPr>
-        <w:t>(</w:t>
-      </w:r>
-      <w:r>
-        <w:rPr>
-          <w:rFonts w:ascii="Courier New" w:hAnsi="Courier New" w:cs="Courier New"/>
-          <w:lang w:val="en-US"/>
-        </w:rPr>
-        <w:t>zone</w:t>
-      </w:r>
-      <w:r>
-        <w:rPr>
-          <w:rFonts w:ascii="Courier New" w:hAnsi="Courier New" w:cs="Courier New"/>
-          <w:lang w:val="en-US"/>
-        </w:rPr>
-        <w:t xml:space="preserve">ID, </w:t>
-      </w:r>
-      <w:r>
-        <w:rPr>
-          <w:rFonts w:ascii="Courier New" w:hAnsi="Courier New" w:cs="Courier New"/>
-          <w:lang w:val="en-US"/>
-        </w:rPr>
-        <w:t>zone</w:t>
-      </w:r>
-      <w:r>
-        <w:rPr>
-          <w:rFonts w:ascii="Courier New" w:hAnsi="Courier New" w:cs="Courier New"/>
-          <w:lang w:val="en-US"/>
-        </w:rPr>
-        <w:t>Name, X, Y, Neighbours</w:t>
-      </w:r>
-      <w:r>
-        <w:rPr>
-          <w:rFonts w:ascii="Courier New" w:hAnsi="Courier New" w:cs="Courier New"/>
-          <w:lang w:val="en-US"/>
-        </w:rPr>
-        <w:t>)</w:t>
-      </w:r>
-    </w:p>
-    <w:p>
-      <w:pPr>
-        <w:pStyle w:val="ListParagraph"/>
-        <w:numPr>
-          <w:ilvl w:val="0"/>
-          <w:numId w:val="3"/>
-        </w:numPr>
-        <w:rPr>
-          <w:rFonts w:asciiTheme="minorHAnsi" w:hAnsiTheme="minorHAnsi" w:cstheme="minorHAnsi"/>
-        </w:rPr>
-      </w:pPr>
-      <w:r>
-        <w:rPr>
-          <w:rFonts w:asciiTheme="minorHAnsi" w:hAnsiTheme="minorHAnsi" w:cstheme="minorHAnsi"/>
-          <w:u w:val="single"/>
-        </w:rPr>
-        <w:t>Description</w:t>
-      </w:r>
-      <w:r>
-        <w:rPr>
-          <w:rFonts w:asciiTheme="minorHAnsi" w:hAnsiTheme="minorHAnsi" w:cstheme="minorHAnsi"/>
-        </w:rPr>
-        <w:t xml:space="preserve">: Information about each </w:t>
-      </w:r>
-      <w:r>
-        <w:rPr>
-          <w:rFonts w:asciiTheme="minorHAnsi" w:hAnsiTheme="minorHAnsi" w:cstheme="minorHAnsi"/>
-        </w:rPr>
-        <w:t>zone</w:t>
-      </w:r>
-      <w:r>
-        <w:rPr>
-          <w:rFonts w:asciiTheme="minorHAnsi" w:hAnsiTheme="minorHAnsi" w:cstheme="minorHAnsi"/>
-        </w:rPr>
-        <w:t xml:space="preserve"> in the environment</w:t>
-      </w:r>
-      <w:r>
-        <w:rPr>
-          <w:rFonts w:asciiTheme="minorHAnsi" w:hAnsiTheme="minorHAnsi" w:cstheme="minorHAnsi"/>
-        </w:rPr>
-        <w:t>.</w:t>
-      </w:r>
-    </w:p>
-    <w:p>
-      <w:pPr>
-        <w:pStyle w:val="ListParagraph"/>
-        <w:numPr>
-          <w:ilvl w:val="0"/>
-          <w:numId w:val="3"/>
-        </w:numPr>
-        <w:rPr>
-          <w:rFonts w:asciiTheme="minorHAnsi" w:hAnsiTheme="minorHAnsi" w:cstheme="minorHAnsi"/>
-        </w:rPr>
-      </w:pPr>
-      <w:r>
-        <w:rPr>
-          <w:rFonts w:asciiTheme="minorHAnsi" w:hAnsiTheme="minorHAnsi" w:cstheme="minorHAnsi"/>
-          <w:u w:val="single"/>
-        </w:rPr>
-        <w:t>Translation</w:t>
-      </w:r>
-      <w:r>
-        <w:rPr>
-          <w:rFonts w:asciiTheme="minorHAnsi" w:hAnsiTheme="minorHAnsi" w:cstheme="minorHAnsi"/>
-        </w:rPr>
-        <w:t>: “</w:t>
-      </w:r>
-      <w:r>
-        <w:rPr>
-          <w:rFonts w:asciiTheme="minorHAnsi" w:hAnsiTheme="minorHAnsi" w:cstheme="minorHAnsi"/>
-        </w:rPr>
-        <w:t>zone</w:t>
-      </w:r>
-      <w:r>
-        <w:rPr>
-          <w:rFonts w:asciiTheme="minorHAnsi" w:hAnsiTheme="minorHAnsi" w:cstheme="minorHAnsi"/>
-        </w:rPr>
-        <w:t>Name</w:t>
-      </w:r>
-      <w:r>
-        <w:rPr>
-          <w:rFonts w:asciiTheme="minorHAnsi" w:hAnsiTheme="minorHAnsi" w:cstheme="minorHAnsi"/>
-        </w:rPr>
-        <w:t xml:space="preserve"> with ID zone</w:t>
-      </w:r>
-      <w:r>
-        <w:rPr>
-          <w:rFonts w:asciiTheme="minorHAnsi" w:hAnsiTheme="minorHAnsi" w:cstheme="minorHAnsi"/>
-        </w:rPr>
-        <w:t>ID is located at X,Y and has neighbours Neighbours”</w:t>
-      </w:r>
-    </w:p>
-    <w:p>
-      <w:pPr>
-        <w:pStyle w:val="ListParagraph"/>
-        <w:numPr>
-          <w:ilvl w:val="0"/>
-          <w:numId w:val="3"/>
-        </w:numPr>
-        <w:rPr>
-          <w:rFonts w:asciiTheme="minorHAnsi" w:hAnsiTheme="minorHAnsi" w:cstheme="minorHAnsi"/>
-        </w:rPr>
-      </w:pPr>
-      <w:r>
-        <w:rPr>
-          <w:rFonts w:asciiTheme="minorHAnsi" w:hAnsiTheme="minorHAnsi" w:cstheme="minorHAnsi"/>
-          <w:u w:val="single"/>
-        </w:rPr>
-        <w:t>Type:</w:t>
-      </w:r>
-      <w:r>
-        <w:rPr>
-          <w:rFonts w:asciiTheme="minorHAnsi" w:hAnsiTheme="minorHAnsi" w:cstheme="minorHAnsi"/>
-        </w:rPr>
-        <w:t xml:space="preserve"> Send once.</w:t>
-      </w:r>
-    </w:p>
-    <w:p>
-      <w:pPr>
-        <w:pStyle w:val="ListParagraph"/>
-        <w:numPr>
-          <w:ilvl w:val="0"/>
-          <w:numId w:val="3"/>
-        </w:numPr>
-        <w:rPr>
-          <w:b/>
-        </w:rPr>
-      </w:pPr>
-      <w:r>
-        <w:rPr>
-          <w:rFonts w:asciiTheme="minorHAnsi" w:hAnsiTheme="minorHAnsi" w:cstheme="minorHAnsi"/>
-          <w:u w:val="single"/>
-        </w:rPr>
         <w:t>Additional explanation</w:t>
       </w:r>
       <w:r>
@@ -8183,7 +8385,6 @@
           <w:highlight w:val="yellow"/>
           <w:u w:val="single"/>
         </w:rPr>
-        <w:lastRenderedPageBreak/>
         <w:t>Additional explanation</w:t>
       </w:r>
       <w:r>
@@ -8879,6 +9080,7 @@
           <w:highlight w:val="yellow"/>
           <w:u w:val="single"/>
         </w:rPr>
+        <w:lastRenderedPageBreak/>
         <w:t>Description</w:t>
       </w:r>
       <w:r>
@@ -9046,7 +9248,6 @@
           <w:highlight w:val="yellow"/>
           <w:u w:val="single"/>
         </w:rPr>
-        <w:lastRenderedPageBreak/>
         <w:t>Description</w:t>
       </w:r>
       <w:r>
@@ -11054,15 +11255,7 @@
         <w:rPr>
           <w:lang w:val="en-US"/>
         </w:rPr>
-        <w:t>n robot is not holding a bl</w:t>
-      </w:r>
-      <w:bookmarkStart w:id="1" w:name="_GoBack"/>
-      <w:bookmarkEnd w:id="1"/>
-      <w:r>
-        <w:rPr>
-          <w:lang w:val="en-US"/>
-        </w:rPr>
-        <w:t>ock.</w:t>
+        <w:t>n robot is not holding a block.</w:t>
       </w:r>
     </w:p>
     <w:p>
@@ -16055,7 +16248,7 @@
         <w:rStyle w:val="PageNumber"/>
         <w:noProof/>
       </w:rPr>
-      <w:t>14</w:t>
+      <w:t>7</w:t>
     </w:r>
     <w:r>
       <w:rPr>

</xml_diff>

<commit_message>
#3208 updated docu main server screen picture
</commit_message>
<xml_diff>
--- a/doc/Manuals/BW4T3 Specification.docx
+++ b/doc/Manuals/BW4T3 Specification.docx
@@ -659,6 +659,22 @@
                 <w:lang w:val="en-US"/>
               </w:rPr>
             </w:pPr>
+          </w:p>
+          <w:p>
+            <w:pPr>
+              <w:rPr>
+                <w:lang w:val="en-US"/>
+              </w:rPr>
+            </w:pPr>
+          </w:p>
+          <w:p>
+            <w:pPr>
+              <w:rPr>
+                <w:lang w:val="en-US"/>
+              </w:rPr>
+            </w:pPr>
+            <w:bookmarkStart w:id="0" w:name="_GoBack"/>
+            <w:bookmarkEnd w:id="0"/>
             <w:r>
               <w:rPr>
                 <w:noProof/>
@@ -730,10 +746,10 @@
                 <w:lang w:val="en-US"/>
               </w:rPr>
               <w:drawing>
-                <wp:inline distT="0" distB="0" distL="0" distR="0" wp14:anchorId="6F9672C5" wp14:editId="79BDDE62">
-                  <wp:extent cx="1722393" cy="2740169"/>
-                  <wp:effectExtent l="0" t="0" r="0" b="3175"/>
-                  <wp:docPr id="8" name="Picture 8"/>
+                <wp:inline distT="0" distB="0" distL="0" distR="0" wp14:anchorId="2EBFE422" wp14:editId="46884DE1">
+                  <wp:extent cx="1829435" cy="3108263"/>
+                  <wp:effectExtent l="0" t="0" r="0" b="0"/>
+                  <wp:docPr id="1" name="Picture 1" descr="system1:Users:wouter:Desktop:Screen Shot 2014-10-23 at 11.03.58.png"/>
                   <wp:cNvGraphicFramePr>
                     <a:graphicFrameLocks xmlns:a="http://schemas.openxmlformats.org/drawingml/2006/main" noChangeAspect="1"/>
                   </wp:cNvGraphicFramePr>
@@ -741,29 +757,36 @@
                     <a:graphicData uri="http://schemas.openxmlformats.org/drawingml/2006/picture">
                       <pic:pic xmlns:pic="http://schemas.openxmlformats.org/drawingml/2006/picture">
                         <pic:nvPicPr>
-                          <pic:cNvPr id="0" name="screenshot.png"/>
-                          <pic:cNvPicPr/>
+                          <pic:cNvPr id="0" name="Picture 1" descr="system1:Users:wouter:Desktop:Screen Shot 2014-10-23 at 11.03.58.png"/>
+                          <pic:cNvPicPr>
+                            <a:picLocks noChangeAspect="1" noChangeArrowheads="1"/>
+                          </pic:cNvPicPr>
                         </pic:nvPicPr>
                         <pic:blipFill>
-                          <a:blip r:embed="rId9" cstate="print">
+                          <a:blip r:embed="rId9">
                             <a:extLst>
                               <a:ext uri="{28A0092B-C50C-407E-A947-70E740481C1C}">
                                 <a14:useLocalDpi xmlns:a14="http://schemas.microsoft.com/office/drawing/2010/main" val="0"/>
                               </a:ext>
                             </a:extLst>
                           </a:blip>
+                          <a:srcRect/>
                           <a:stretch>
                             <a:fillRect/>
                           </a:stretch>
                         </pic:blipFill>
-                        <pic:spPr>
+                        <pic:spPr bwMode="auto">
                           <a:xfrm>
                             <a:off x="0" y="0"/>
-                            <a:ext cx="1726627" cy="2746904"/>
+                            <a:ext cx="1829593" cy="3108531"/>
                           </a:xfrm>
                           <a:prstGeom prst="rect">
                             <a:avLst/>
                           </a:prstGeom>
+                          <a:noFill/>
+                          <a:ln>
+                            <a:noFill/>
+                          </a:ln>
                         </pic:spPr>
                       </pic:pic>
                     </a:graphicData>
@@ -786,7 +809,7 @@
                 <w:lang w:val="en-US"/>
               </w:rPr>
             </w:pPr>
-            <w:bookmarkStart w:id="0" w:name="_Ref184185185"/>
+            <w:bookmarkStart w:id="1" w:name="_Ref184185185"/>
             <w:r>
               <w:rPr>
                 <w:lang w:val="en-GB"/>
@@ -815,7 +838,7 @@
             <w:r>
               <w:fldChar w:fldCharType="end"/>
             </w:r>
-            <w:bookmarkEnd w:id="0"/>
+            <w:bookmarkEnd w:id="1"/>
             <w:r>
               <w:rPr>
                 <w:lang w:val="en-GB"/>
@@ -5679,13 +5702,7 @@
         <w:rPr>
           <w:rFonts w:asciiTheme="minorHAnsi" w:hAnsiTheme="minorHAnsi" w:cstheme="minorHAnsi"/>
         </w:rPr>
-        <w:t>The capacity of the robot’s gripper</w:t>
-      </w:r>
-      <w:r>
-        <w:rPr>
-          <w:rFonts w:asciiTheme="minorHAnsi" w:hAnsiTheme="minorHAnsi" w:cstheme="minorHAnsi"/>
-        </w:rPr>
-        <w:t>.</w:t>
+        <w:t>The capacity of the robot’s gripper.</w:t>
       </w:r>
     </w:p>
     <w:p>
@@ -5820,8 +5837,6 @@
         </w:rPr>
         <w:t>1</w:t>
       </w:r>
-      <w:bookmarkStart w:id="1" w:name="_GoBack"/>
-      <w:bookmarkEnd w:id="1"/>
       <w:r>
         <w:rPr>
           <w:rFonts w:ascii="Courier New" w:hAnsi="Courier New" w:cs="Courier New"/>
@@ -16248,7 +16263,7 @@
         <w:rStyle w:val="PageNumber"/>
         <w:noProof/>
       </w:rPr>
-      <w:t>7</w:t>
+      <w:t>2</w:t>
     </w:r>
     <w:r>
       <w:rPr>

</xml_diff>

<commit_message>
#3195 updated docu to explain battery use
</commit_message>
<xml_diff>
--- a/doc/Manuals/BW4T3 Specification.docx
+++ b/doc/Manuals/BW4T3 Specification.docx
@@ -673,8 +673,6 @@
                 <w:lang w:val="en-US"/>
               </w:rPr>
             </w:pPr>
-            <w:bookmarkStart w:id="0" w:name="_GoBack"/>
-            <w:bookmarkEnd w:id="0"/>
             <w:r>
               <w:rPr>
                 <w:noProof/>
@@ -809,7 +807,7 @@
                 <w:lang w:val="en-US"/>
               </w:rPr>
             </w:pPr>
-            <w:bookmarkStart w:id="1" w:name="_Ref184185185"/>
+            <w:bookmarkStart w:id="0" w:name="_Ref184185185"/>
             <w:r>
               <w:rPr>
                 <w:lang w:val="en-GB"/>
@@ -838,7 +836,7 @@
             <w:r>
               <w:fldChar w:fldCharType="end"/>
             </w:r>
-            <w:bookmarkEnd w:id="1"/>
+            <w:bookmarkEnd w:id="0"/>
             <w:r>
               <w:rPr>
                 <w:lang w:val="en-GB"/>
@@ -9663,45 +9661,80 @@
       </w:r>
       <w:r>
         <w:rPr>
-          <w:rFonts w:asciiTheme="minorHAnsi" w:hAnsiTheme="minorHAnsi" w:cstheme="minorHAnsi"/>
+          <w:rFonts w:ascii="Calibri" w:hAnsi="Calibri" w:cstheme="minorHAnsi"/>
         </w:rPr>
         <w:t>This</w:t>
       </w:r>
       <w:r>
         <w:rPr>
-          <w:rFonts w:asciiTheme="minorHAnsi" w:hAnsiTheme="minorHAnsi" w:cstheme="minorHAnsi"/>
+          <w:rFonts w:ascii="Calibri" w:hAnsi="Calibri" w:cstheme="minorHAnsi"/>
         </w:rPr>
         <w:t xml:space="preserve"> percept </w:t>
       </w:r>
       <w:r>
         <w:rPr>
-          <w:rFonts w:asciiTheme="minorHAnsi" w:hAnsiTheme="minorHAnsi" w:cstheme="minorHAnsi"/>
+          <w:rFonts w:ascii="Calibri" w:hAnsi="Calibri"/>
         </w:rPr>
         <w:t>indicates the bot</w:t>
       </w:r>
       <w:r>
         <w:rPr>
-          <w:rFonts w:asciiTheme="minorHAnsi" w:hAnsiTheme="minorHAnsi" w:cstheme="minorHAnsi"/>
+          <w:rFonts w:ascii="Calibri" w:hAnsi="Calibri"/>
         </w:rPr>
         <w:t xml:space="preserve"> battery </w:t>
       </w:r>
       <w:r>
         <w:rPr>
-          <w:rFonts w:asciiTheme="minorHAnsi" w:hAnsiTheme="minorHAnsi" w:cstheme="minorHAnsi"/>
+          <w:rFonts w:ascii="Calibri" w:hAnsi="Calibri"/>
         </w:rPr>
         <w:t>P</w:t>
       </w:r>
       <w:r>
         <w:rPr>
-          <w:rFonts w:asciiTheme="minorHAnsi" w:hAnsiTheme="minorHAnsi" w:cstheme="minorHAnsi"/>
+          <w:rFonts w:ascii="Calibri" w:hAnsi="Calibri"/>
         </w:rPr>
         <w:t>ercentage</w:t>
       </w:r>
       <w:r>
         <w:rPr>
-          <w:rFonts w:asciiTheme="minorHAnsi" w:hAnsiTheme="minorHAnsi" w:cstheme="minorHAnsi"/>
+          <w:rFonts w:ascii="Calibri" w:hAnsi="Calibri"/>
         </w:rPr>
         <w:t>. 100% is full.</w:t>
+      </w:r>
+      <w:r>
+        <w:rPr>
+          <w:rFonts w:ascii="Calibri" w:hAnsi="Calibri"/>
+        </w:rPr>
+        <w:t xml:space="preserve"> The battery use depends on the robot’s size and speed. When moving a bot uses 0.02% * size and 0.04% * speed</w:t>
+      </w:r>
+      <w:r>
+        <w:rPr>
+          <w:rFonts w:ascii="Calibri" w:hAnsi="Calibri"/>
+        </w:rPr>
+        <w:t xml:space="preserve"> for each tick</w:t>
+      </w:r>
+      <w:r>
+        <w:rPr>
+          <w:rFonts w:ascii="Calibri" w:hAnsi="Calibri"/>
+        </w:rPr>
+        <w:t xml:space="preserve">. Size is 1 by default, and speed is 0. </w:t>
+      </w:r>
+      <w:r>
+        <w:rPr>
+          <w:rFonts w:ascii="Calibri" w:hAnsi="Calibri"/>
+        </w:rPr>
+        <w:t xml:space="preserve">A tick is a very small move, typically a bot does 50 of these ticks per second. </w:t>
+      </w:r>
+      <w:bookmarkStart w:id="1" w:name="_GoBack"/>
+      <w:bookmarkEnd w:id="1"/>
+      <w:r>
+        <w:rPr>
+          <w:rFonts w:ascii="Calibri" w:hAnsi="Calibri"/>
+        </w:rPr>
+        <w:t>These parameters can be adjusted through the configuration file</w:t>
+      </w:r>
+      <w:r>
+        <w:t>.</w:t>
       </w:r>
     </w:p>
     <w:p>
@@ -16263,7 +16296,7 @@
         <w:rStyle w:val="PageNumber"/>
         <w:noProof/>
       </w:rPr>
-      <w:t>2</w:t>
+      <w:t>12</w:t>
     </w:r>
     <w:r>
       <w:rPr>
@@ -19216,7 +19249,6 @@
   <w:style w:type="character" w:default="1" w:styleId="DefaultParagraphFont">
     <w:name w:val="Default Paragraph Font"/>
     <w:uiPriority w:val="1"/>
-    <w:semiHidden/>
     <w:unhideWhenUsed/>
   </w:style>
   <w:style w:type="table" w:default="1" w:styleId="TableNormal">

</xml_diff>

<commit_message>
#3216 specification manual explain bat goes to 100% immediately when bot enters charge zone.
</commit_message>
<xml_diff>
--- a/doc/Manuals/BW4T3 Specification.docx
+++ b/doc/Manuals/BW4T3 Specification.docx
@@ -9725,84 +9725,96 @@
         </w:rPr>
         <w:t xml:space="preserve">A tick is a very small move, typically a bot does 50 of these ticks per second. </w:t>
       </w:r>
+      <w:r>
+        <w:rPr>
+          <w:rFonts w:ascii="Calibri" w:hAnsi="Calibri"/>
+        </w:rPr>
+        <w:t>These parameters can be adjusted through the configuration file</w:t>
+      </w:r>
+      <w:r>
+        <w:t>.</w:t>
+      </w:r>
+    </w:p>
+    <w:p>
+      <w:pPr>
+        <w:pStyle w:val="ListParagraph"/>
+        <w:numPr>
+          <w:ilvl w:val="0"/>
+          <w:numId w:val="3"/>
+        </w:numPr>
+        <w:rPr>
+          <w:rFonts w:asciiTheme="minorHAnsi" w:hAnsiTheme="minorHAnsi" w:cstheme="minorHAnsi"/>
+        </w:rPr>
+      </w:pPr>
+      <w:r>
+        <w:rPr>
+          <w:rFonts w:asciiTheme="minorHAnsi" w:hAnsiTheme="minorHAnsi" w:cstheme="minorHAnsi"/>
+          <w:u w:val="single"/>
+        </w:rPr>
+        <w:t>Type:</w:t>
+      </w:r>
+      <w:r>
+        <w:rPr>
+          <w:rFonts w:asciiTheme="minorHAnsi" w:hAnsiTheme="minorHAnsi" w:cstheme="minorHAnsi"/>
+        </w:rPr>
+        <w:t xml:space="preserve"> Sent on change</w:t>
+      </w:r>
+      <w:r>
+        <w:rPr>
+          <w:rFonts w:asciiTheme="minorHAnsi" w:hAnsiTheme="minorHAnsi" w:cstheme="minorHAnsi"/>
+        </w:rPr>
+        <w:t>.</w:t>
+      </w:r>
+    </w:p>
+    <w:p>
+      <w:pPr>
+        <w:pStyle w:val="ListParagraph"/>
+        <w:numPr>
+          <w:ilvl w:val="0"/>
+          <w:numId w:val="3"/>
+        </w:numPr>
+        <w:rPr>
+          <w:rFonts w:asciiTheme="minorHAnsi" w:hAnsiTheme="minorHAnsi" w:cstheme="minorHAnsi"/>
+        </w:rPr>
+      </w:pPr>
+      <w:r>
+        <w:rPr>
+          <w:rFonts w:asciiTheme="minorHAnsi" w:hAnsiTheme="minorHAnsi" w:cstheme="minorHAnsi"/>
+          <w:u w:val="single"/>
+        </w:rPr>
+        <w:t>Additional explanation</w:t>
+      </w:r>
+      <w:r>
+        <w:rPr>
+          <w:rFonts w:asciiTheme="minorHAnsi" w:hAnsiTheme="minorHAnsi" w:cstheme="minorHAnsi"/>
+        </w:rPr>
+        <w:t xml:space="preserve">: </w:t>
+      </w:r>
+      <w:r>
+        <w:rPr>
+          <w:rFonts w:asciiTheme="minorHAnsi" w:hAnsiTheme="minorHAnsi" w:cstheme="minorHAnsi"/>
+        </w:rPr>
+        <w:t>For recharge, the bot should be moved into a charge zone</w:t>
+      </w:r>
+      <w:r>
+        <w:rPr>
+          <w:rFonts w:asciiTheme="minorHAnsi" w:hAnsiTheme="minorHAnsi" w:cstheme="minorHAnsi"/>
+        </w:rPr>
+        <w:t xml:space="preserve">.  </w:t>
+      </w:r>
+      <w:r>
+        <w:rPr>
+          <w:rFonts w:asciiTheme="minorHAnsi" w:hAnsiTheme="minorHAnsi" w:cstheme="minorHAnsi"/>
+        </w:rPr>
+        <w:t>The battery is re-charged to 100% immediately the moment the bot enters</w:t>
+      </w:r>
       <w:bookmarkStart w:id="1" w:name="_GoBack"/>
       <w:bookmarkEnd w:id="1"/>
       <w:r>
         <w:rPr>
-          <w:rFonts w:ascii="Calibri" w:hAnsi="Calibri"/>
-        </w:rPr>
-        <w:t>These parameters can be adjusted through the configuration file</w:t>
-      </w:r>
-      <w:r>
-        <w:t>.</w:t>
-      </w:r>
-    </w:p>
-    <w:p>
-      <w:pPr>
-        <w:pStyle w:val="ListParagraph"/>
-        <w:numPr>
-          <w:ilvl w:val="0"/>
-          <w:numId w:val="3"/>
-        </w:numPr>
-        <w:rPr>
-          <w:rFonts w:asciiTheme="minorHAnsi" w:hAnsiTheme="minorHAnsi" w:cstheme="minorHAnsi"/>
-        </w:rPr>
-      </w:pPr>
-      <w:r>
-        <w:rPr>
-          <w:rFonts w:asciiTheme="minorHAnsi" w:hAnsiTheme="minorHAnsi" w:cstheme="minorHAnsi"/>
-          <w:u w:val="single"/>
-        </w:rPr>
-        <w:t>Type:</w:t>
-      </w:r>
-      <w:r>
-        <w:rPr>
-          <w:rFonts w:asciiTheme="minorHAnsi" w:hAnsiTheme="minorHAnsi" w:cstheme="minorHAnsi"/>
-        </w:rPr>
-        <w:t xml:space="preserve"> Sent on change</w:t>
-      </w:r>
-      <w:r>
-        <w:rPr>
-          <w:rFonts w:asciiTheme="minorHAnsi" w:hAnsiTheme="minorHAnsi" w:cstheme="minorHAnsi"/>
-        </w:rPr>
-        <w:t>.</w:t>
-      </w:r>
-    </w:p>
-    <w:p>
-      <w:pPr>
-        <w:pStyle w:val="ListParagraph"/>
-        <w:numPr>
-          <w:ilvl w:val="0"/>
-          <w:numId w:val="3"/>
-        </w:numPr>
-        <w:rPr>
-          <w:rFonts w:asciiTheme="minorHAnsi" w:hAnsiTheme="minorHAnsi" w:cstheme="minorHAnsi"/>
-        </w:rPr>
-      </w:pPr>
-      <w:r>
-        <w:rPr>
-          <w:rFonts w:asciiTheme="minorHAnsi" w:hAnsiTheme="minorHAnsi" w:cstheme="minorHAnsi"/>
-          <w:u w:val="single"/>
-        </w:rPr>
-        <w:t>Additional explanation</w:t>
-      </w:r>
-      <w:r>
-        <w:rPr>
-          <w:rFonts w:asciiTheme="minorHAnsi" w:hAnsiTheme="minorHAnsi" w:cstheme="minorHAnsi"/>
-        </w:rPr>
-        <w:t xml:space="preserve">: </w:t>
-      </w:r>
-      <w:r>
-        <w:rPr>
-          <w:rFonts w:asciiTheme="minorHAnsi" w:hAnsiTheme="minorHAnsi" w:cstheme="minorHAnsi"/>
-        </w:rPr>
-        <w:t>For recharge, the bot should be moved into a charge zone</w:t>
-      </w:r>
-      <w:r>
-        <w:rPr>
-          <w:rFonts w:asciiTheme="minorHAnsi" w:hAnsiTheme="minorHAnsi" w:cstheme="minorHAnsi"/>
-        </w:rPr>
-        <w:t xml:space="preserve">.  </w:t>
+          <w:rFonts w:asciiTheme="minorHAnsi" w:hAnsiTheme="minorHAnsi" w:cstheme="minorHAnsi"/>
+        </w:rPr>
+        <w:t xml:space="preserve"> the charge zone.</w:t>
       </w:r>
     </w:p>
     <w:p>
@@ -19249,6 +19261,7 @@
   <w:style w:type="character" w:default="1" w:styleId="DefaultParagraphFont">
     <w:name w:val="Default Paragraph Font"/>
     <w:uiPriority w:val="1"/>
+    <w:semiHidden/>
     <w:unhideWhenUsed/>
   </w:style>
   <w:style w:type="table" w:default="1" w:styleId="TableNormal">

</xml_diff>